<commit_message>
refactor: update cards to shadcn/ui patterns
- Remove shadow-none border from Card components
- Use var(--chart-1), var(--chart-2) for chart colors
- Add accessibilityLayer to all charts
- Clean up CardHeader/CardContent patterns
- Update CardsStats, CardsActivityGoal, CardsMetric, CardsShare
- Update CardForm base component

Co-Authored-By: Claude Opus 4.5 <noreply@anthropic.com>
</commit_message>
<xml_diff>
--- a/REF615/Final_Reports/H01.docx
+++ b/REF615/Final_Reports/H01.docx
@@ -2163,7 +2163,6 @@
         <w:tc>
           <w:tcPr>
             <w:tcW w:w="2880" w:type="dxa"/>
-            <w:shd w:val="clear" w:color="auto" w:fill="FCE9D9"/>
           </w:tcPr>
           <w:p>
             <w:pPr>
@@ -2199,7 +2198,6 @@
         <w:tc>
           <w:tcPr>
             <w:tcW w:w="2736" w:type="dxa"/>
-            <w:shd w:val="clear" w:color="auto" w:fill="FCE9D9"/>
           </w:tcPr>
           <w:p>
             <w:pPr>
@@ -2271,7 +2269,6 @@
           <w:tcPr>
             <w:tcW w:w="2707" w:type="dxa"/>
             <w:gridSpan w:val="2"/>
-            <w:shd w:val="clear" w:color="auto" w:fill="FCE9D9"/>
           </w:tcPr>
           <w:p>
             <w:pPr>
@@ -2420,7 +2417,6 @@
           <w:tcPr>
             <w:tcW w:w="547" w:type="dxa"/>
             <w:vMerge w:val="restart"/>
-            <w:shd w:val="clear" w:color="auto" w:fill="FCE9D9"/>
             <w:textDirection w:val="tbRl"/>
           </w:tcPr>
           <w:p>
@@ -2588,7 +2584,6 @@
             <w:tcBorders>
               <w:top w:val="nil"/>
             </w:tcBorders>
-            <w:shd w:val="clear" w:color="auto" w:fill="FCE9D9"/>
             <w:textDirection w:val="tbRl"/>
           </w:tcPr>
           <w:p>
@@ -2714,7 +2709,6 @@
             <w:tcBorders>
               <w:top w:val="nil"/>
             </w:tcBorders>
-            <w:shd w:val="clear" w:color="auto" w:fill="FCE9D9"/>
             <w:textDirection w:val="tbRl"/>
           </w:tcPr>
           <w:p>
@@ -2794,41 +2788,6 @@
                 <w:noProof/>
                 <w:sz w:val="20"/>
               </w:rPr>
-              <w:drawing>
-                <wp:inline distT="0" distB="0" distL="0" distR="0">
-                  <wp:extent cx="1514007" cy="292036"/>
-                  <wp:effectExtent l="0" t="0" r="0" b="0"/>
-                  <wp:docPr id="5" name="Image 5"/>
-                  <wp:cNvGraphicFramePr>
-                    <a:graphicFrameLocks/>
-                  </wp:cNvGraphicFramePr>
-                  <a:graphic>
-                    <a:graphicData uri="http://schemas.openxmlformats.org/drawingml/2006/picture">
-                      <ns9:pic>
-                        <ns9:nvPicPr>
-                          <ns9:cNvPr id="5" name="Image 5"/>
-                          <ns9:cNvPicPr/>
-                        </ns9:nvPicPr>
-                        <ns9:blipFill>
-                          <a:blip r:embed="rId7" cstate="print"/>
-                          <a:stretch>
-                            <a:fillRect/>
-                          </a:stretch>
-                        </ns9:blipFill>
-                        <ns9:spPr>
-                          <a:xfrm>
-                            <a:off x="0" y="0"/>
-                            <a:ext cx="1514007" cy="292036"/>
-                          </a:xfrm>
-                          <a:prstGeom prst="rect">
-                            <a:avLst/>
-                          </a:prstGeom>
-                        </ns9:spPr>
-                      </ns9:pic>
-                    </a:graphicData>
-                  </a:graphic>
-                </wp:inline>
-              </w:drawing>
             </w:r>
           </w:p>
         </w:tc>
@@ -2850,41 +2809,6 @@
                 <w:noProof/>
                 <w:sz w:val="20"/>
               </w:rPr>
-              <w:drawing>
-                <wp:inline distT="0" distB="0" distL="0" distR="0">
-                  <wp:extent cx="1510428" cy="373570"/>
-                  <wp:effectExtent l="0" t="0" r="0" b="0"/>
-                  <wp:docPr id="6" name="Image 6"/>
-                  <wp:cNvGraphicFramePr>
-                    <a:graphicFrameLocks/>
-                  </wp:cNvGraphicFramePr>
-                  <a:graphic>
-                    <a:graphicData uri="http://schemas.openxmlformats.org/drawingml/2006/picture">
-                      <ns9:pic>
-                        <ns9:nvPicPr>
-                          <ns9:cNvPr id="6" name="Image 6"/>
-                          <ns9:cNvPicPr/>
-                        </ns9:nvPicPr>
-                        <ns9:blipFill>
-                          <a:blip r:embed="rId8" cstate="print"/>
-                          <a:stretch>
-                            <a:fillRect/>
-                          </a:stretch>
-                        </ns9:blipFill>
-                        <ns9:spPr>
-                          <a:xfrm>
-                            <a:off x="0" y="0"/>
-                            <a:ext cx="1510428" cy="373570"/>
-                          </a:xfrm>
-                          <a:prstGeom prst="rect">
-                            <a:avLst/>
-                          </a:prstGeom>
-                        </ns9:spPr>
-                      </ns9:pic>
-                    </a:graphicData>
-                  </a:graphic>
-                </wp:inline>
-              </w:drawing>
             </w:r>
           </w:p>
         </w:tc>
@@ -2895,7 +2819,6 @@
             <w:tcBorders>
               <w:top w:val="nil"/>
             </w:tcBorders>
-            <w:shd w:val="clear" w:color="auto" w:fill="FCE9D9"/>
             <w:textDirection w:val="tbRl"/>
           </w:tcPr>
           <w:p>
@@ -2936,41 +2859,6 @@
                 <w:noProof/>
                 <w:sz w:val="20"/>
               </w:rPr>
-              <w:drawing>
-                <wp:inline distT="0" distB="0" distL="0" distR="0">
-                  <wp:extent cx="1286244" cy="322040"/>
-                  <wp:effectExtent l="0" t="0" r="0" b="0"/>
-                  <wp:docPr id="7" name="Image 7"/>
-                  <wp:cNvGraphicFramePr>
-                    <a:graphicFrameLocks/>
-                  </wp:cNvGraphicFramePr>
-                  <a:graphic>
-                    <a:graphicData uri="http://schemas.openxmlformats.org/drawingml/2006/picture">
-                      <ns9:pic>
-                        <ns9:nvPicPr>
-                          <ns9:cNvPr id="7" name="Image 7"/>
-                          <ns9:cNvPicPr/>
-                        </ns9:nvPicPr>
-                        <ns9:blipFill>
-                          <a:blip r:embed="rId9" cstate="print"/>
-                          <a:stretch>
-                            <a:fillRect/>
-                          </a:stretch>
-                        </ns9:blipFill>
-                        <ns9:spPr>
-                          <a:xfrm>
-                            <a:off x="0" y="0"/>
-                            <a:ext cx="1286244" cy="322040"/>
-                          </a:xfrm>
-                          <a:prstGeom prst="rect">
-                            <a:avLst/>
-                          </a:prstGeom>
-                        </ns9:spPr>
-                      </ns9:pic>
-                    </a:graphicData>
-                  </a:graphic>
-                </wp:inline>
-              </w:drawing>
             </w:r>
           </w:p>
         </w:tc>
@@ -3052,7 +2940,6 @@
             <w:tcBorders>
               <w:top w:val="nil"/>
             </w:tcBorders>
-            <w:shd w:val="clear" w:color="auto" w:fill="FCE9D9"/>
             <w:textDirection w:val="tbRl"/>
           </w:tcPr>
           <w:p>
@@ -3097,9 +2984,10 @@
         </w:rPr>
         <w:sectPr>
           <w:headerReference w:type="default" r:id="rId10"/>
+          <w:footerReference w:type="default" r:id="rId24"/>
           <w:type w:val="continuous"/>
           <w:pgSz w:w="11910" w:h="16840"/>
-          <w:pgMar w:top="2820" w:right="425" w:bottom="280" w:left="425" w:header="811" w:footer="0" w:gutter="0"/>
+          <w:pgMar w:top="2160" w:right="720" w:bottom="1440" w:left="720" w:header="720" w:footer="720" w:gutter="0"/>
           <w:pgNumType w:start="1"/>
           <w:cols w:space="720"/>
         </w:sectPr>
@@ -5398,7 +5286,6 @@
         <w:tc>
           <w:tcPr>
             <w:tcW w:w="2880" w:type="dxa"/>
-            <w:shd w:val="clear" w:color="auto" w:fill="FCE9D9"/>
           </w:tcPr>
           <w:p>
             <w:pPr>
@@ -5434,7 +5321,6 @@
         <w:tc>
           <w:tcPr>
             <w:tcW w:w="2736" w:type="dxa"/>
-            <w:shd w:val="clear" w:color="auto" w:fill="FCE9D9"/>
           </w:tcPr>
           <w:p>
             <w:pPr>
@@ -5506,7 +5392,6 @@
           <w:tcPr>
             <w:tcW w:w="2707" w:type="dxa"/>
             <w:gridSpan w:val="2"/>
-            <w:shd w:val="clear" w:color="auto" w:fill="FCE9D9"/>
           </w:tcPr>
           <w:p>
             <w:pPr>
@@ -5655,7 +5540,6 @@
           <w:tcPr>
             <w:tcW w:w="547" w:type="dxa"/>
             <w:vMerge w:val="restart"/>
-            <w:shd w:val="clear" w:color="auto" w:fill="FCE9D9"/>
             <w:textDirection w:val="tbRl"/>
           </w:tcPr>
           <w:p>
@@ -5823,7 +5707,6 @@
             <w:tcBorders>
               <w:top w:val="nil"/>
             </w:tcBorders>
-            <w:shd w:val="clear" w:color="auto" w:fill="FCE9D9"/>
             <w:textDirection w:val="tbRl"/>
           </w:tcPr>
           <w:p>
@@ -5949,7 +5832,6 @@
             <w:tcBorders>
               <w:top w:val="nil"/>
             </w:tcBorders>
-            <w:shd w:val="clear" w:color="auto" w:fill="FCE9D9"/>
             <w:textDirection w:val="tbRl"/>
           </w:tcPr>
           <w:p>
@@ -6029,41 +5911,6 @@
                 <w:noProof/>
                 <w:sz w:val="20"/>
               </w:rPr>
-              <w:drawing>
-                <wp:inline distT="0" distB="0" distL="0" distR="0">
-                  <wp:extent cx="1514007" cy="292036"/>
-                  <wp:effectExtent l="0" t="0" r="0" b="0"/>
-                  <wp:docPr id="11" name="Image 11"/>
-                  <wp:cNvGraphicFramePr>
-                    <a:graphicFrameLocks/>
-                  </wp:cNvGraphicFramePr>
-                  <a:graphic>
-                    <a:graphicData uri="http://schemas.openxmlformats.org/drawingml/2006/picture">
-                      <ns9:pic>
-                        <ns9:nvPicPr>
-                          <ns9:cNvPr id="11" name="Image 11"/>
-                          <ns9:cNvPicPr/>
-                        </ns9:nvPicPr>
-                        <ns9:blipFill>
-                          <a:blip r:embed="rId7" cstate="print"/>
-                          <a:stretch>
-                            <a:fillRect/>
-                          </a:stretch>
-                        </ns9:blipFill>
-                        <ns9:spPr>
-                          <a:xfrm>
-                            <a:off x="0" y="0"/>
-                            <a:ext cx="1514007" cy="292036"/>
-                          </a:xfrm>
-                          <a:prstGeom prst="rect">
-                            <a:avLst/>
-                          </a:prstGeom>
-                        </ns9:spPr>
-                      </ns9:pic>
-                    </a:graphicData>
-                  </a:graphic>
-                </wp:inline>
-              </w:drawing>
             </w:r>
           </w:p>
         </w:tc>
@@ -6085,41 +5932,6 @@
                 <w:noProof/>
                 <w:sz w:val="20"/>
               </w:rPr>
-              <w:drawing>
-                <wp:inline distT="0" distB="0" distL="0" distR="0">
-                  <wp:extent cx="1510428" cy="373570"/>
-                  <wp:effectExtent l="0" t="0" r="0" b="0"/>
-                  <wp:docPr id="12" name="Image 12"/>
-                  <wp:cNvGraphicFramePr>
-                    <a:graphicFrameLocks/>
-                  </wp:cNvGraphicFramePr>
-                  <a:graphic>
-                    <a:graphicData uri="http://schemas.openxmlformats.org/drawingml/2006/picture">
-                      <ns9:pic>
-                        <ns9:nvPicPr>
-                          <ns9:cNvPr id="12" name="Image 12"/>
-                          <ns9:cNvPicPr/>
-                        </ns9:nvPicPr>
-                        <ns9:blipFill>
-                          <a:blip r:embed="rId8" cstate="print"/>
-                          <a:stretch>
-                            <a:fillRect/>
-                          </a:stretch>
-                        </ns9:blipFill>
-                        <ns9:spPr>
-                          <a:xfrm>
-                            <a:off x="0" y="0"/>
-                            <a:ext cx="1510428" cy="373570"/>
-                          </a:xfrm>
-                          <a:prstGeom prst="rect">
-                            <a:avLst/>
-                          </a:prstGeom>
-                        </ns9:spPr>
-                      </ns9:pic>
-                    </a:graphicData>
-                  </a:graphic>
-                </wp:inline>
-              </w:drawing>
             </w:r>
           </w:p>
         </w:tc>
@@ -6130,7 +5942,6 @@
             <w:tcBorders>
               <w:top w:val="nil"/>
             </w:tcBorders>
-            <w:shd w:val="clear" w:color="auto" w:fill="FCE9D9"/>
             <w:textDirection w:val="tbRl"/>
           </w:tcPr>
           <w:p>
@@ -6171,41 +5982,6 @@
                 <w:noProof/>
                 <w:sz w:val="20"/>
               </w:rPr>
-              <w:drawing>
-                <wp:inline distT="0" distB="0" distL="0" distR="0">
-                  <wp:extent cx="1286244" cy="322040"/>
-                  <wp:effectExtent l="0" t="0" r="0" b="0"/>
-                  <wp:docPr id="13" name="Image 13"/>
-                  <wp:cNvGraphicFramePr>
-                    <a:graphicFrameLocks/>
-                  </wp:cNvGraphicFramePr>
-                  <a:graphic>
-                    <a:graphicData uri="http://schemas.openxmlformats.org/drawingml/2006/picture">
-                      <ns9:pic>
-                        <ns9:nvPicPr>
-                          <ns9:cNvPr id="13" name="Image 13"/>
-                          <ns9:cNvPicPr/>
-                        </ns9:nvPicPr>
-                        <ns9:blipFill>
-                          <a:blip r:embed="rId9" cstate="print"/>
-                          <a:stretch>
-                            <a:fillRect/>
-                          </a:stretch>
-                        </ns9:blipFill>
-                        <ns9:spPr>
-                          <a:xfrm>
-                            <a:off x="0" y="0"/>
-                            <a:ext cx="1286244" cy="322040"/>
-                          </a:xfrm>
-                          <a:prstGeom prst="rect">
-                            <a:avLst/>
-                          </a:prstGeom>
-                        </ns9:spPr>
-                      </ns9:pic>
-                    </a:graphicData>
-                  </a:graphic>
-                </wp:inline>
-              </w:drawing>
             </w:r>
           </w:p>
         </w:tc>
@@ -6287,7 +6063,6 @@
             <w:tcBorders>
               <w:top w:val="nil"/>
             </w:tcBorders>
-            <w:shd w:val="clear" w:color="auto" w:fill="FCE9D9"/>
             <w:textDirection w:val="tbRl"/>
           </w:tcPr>
           <w:p>
@@ -6332,8 +6107,9 @@
         </w:rPr>
         <w:sectPr>
           <w:headerReference w:type="default" r:id="rId11"/>
+          <w:footerReference w:type="default" r:id="rId24"/>
           <w:pgSz w:w="11910" w:h="16840"/>
-          <w:pgMar w:top="2820" w:right="425" w:bottom="280" w:left="425" w:header="811" w:footer="0" w:gutter="0"/>
+          <w:pgMar w:top="2160" w:right="720" w:bottom="1440" w:left="720" w:header="720" w:footer="720" w:gutter="0"/>
           <w:cols w:space="720"/>
         </w:sectPr>
       </w:pPr>
@@ -9346,7 +9122,6 @@
         <w:tc>
           <w:tcPr>
             <w:tcW w:w="2880" w:type="dxa"/>
-            <w:shd w:val="clear" w:color="auto" w:fill="FCE9D9"/>
           </w:tcPr>
           <w:p>
             <w:pPr>
@@ -9382,7 +9157,6 @@
         <w:tc>
           <w:tcPr>
             <w:tcW w:w="2736" w:type="dxa"/>
-            <w:shd w:val="clear" w:color="auto" w:fill="FCE9D9"/>
           </w:tcPr>
           <w:p>
             <w:pPr>
@@ -9454,7 +9228,6 @@
           <w:tcPr>
             <w:tcW w:w="2707" w:type="dxa"/>
             <w:gridSpan w:val="2"/>
-            <w:shd w:val="clear" w:color="auto" w:fill="FCE9D9"/>
           </w:tcPr>
           <w:p>
             <w:pPr>
@@ -9603,7 +9376,6 @@
           <w:tcPr>
             <w:tcW w:w="547" w:type="dxa"/>
             <w:vMerge w:val="restart"/>
-            <w:shd w:val="clear" w:color="auto" w:fill="FCE9D9"/>
             <w:textDirection w:val="tbRl"/>
           </w:tcPr>
           <w:p>
@@ -9771,7 +9543,6 @@
             <w:tcBorders>
               <w:top w:val="nil"/>
             </w:tcBorders>
-            <w:shd w:val="clear" w:color="auto" w:fill="FCE9D9"/>
             <w:textDirection w:val="tbRl"/>
           </w:tcPr>
           <w:p>
@@ -9897,7 +9668,6 @@
             <w:tcBorders>
               <w:top w:val="nil"/>
             </w:tcBorders>
-            <w:shd w:val="clear" w:color="auto" w:fill="FCE9D9"/>
             <w:textDirection w:val="tbRl"/>
           </w:tcPr>
           <w:p>
@@ -9977,41 +9747,6 @@
                 <w:noProof/>
                 <w:sz w:val="20"/>
               </w:rPr>
-              <w:drawing>
-                <wp:inline distT="0" distB="0" distL="0" distR="0">
-                  <wp:extent cx="1514007" cy="292036"/>
-                  <wp:effectExtent l="0" t="0" r="0" b="0"/>
-                  <wp:docPr id="17" name="Image 17"/>
-                  <wp:cNvGraphicFramePr>
-                    <a:graphicFrameLocks/>
-                  </wp:cNvGraphicFramePr>
-                  <a:graphic>
-                    <a:graphicData uri="http://schemas.openxmlformats.org/drawingml/2006/picture">
-                      <ns9:pic>
-                        <ns9:nvPicPr>
-                          <ns9:cNvPr id="17" name="Image 17"/>
-                          <ns9:cNvPicPr/>
-                        </ns9:nvPicPr>
-                        <ns9:blipFill>
-                          <a:blip r:embed="rId7" cstate="print"/>
-                          <a:stretch>
-                            <a:fillRect/>
-                          </a:stretch>
-                        </ns9:blipFill>
-                        <ns9:spPr>
-                          <a:xfrm>
-                            <a:off x="0" y="0"/>
-                            <a:ext cx="1514007" cy="292036"/>
-                          </a:xfrm>
-                          <a:prstGeom prst="rect">
-                            <a:avLst/>
-                          </a:prstGeom>
-                        </ns9:spPr>
-                      </ns9:pic>
-                    </a:graphicData>
-                  </a:graphic>
-                </wp:inline>
-              </w:drawing>
             </w:r>
           </w:p>
         </w:tc>
@@ -10033,41 +9768,6 @@
                 <w:noProof/>
                 <w:sz w:val="20"/>
               </w:rPr>
-              <w:drawing>
-                <wp:inline distT="0" distB="0" distL="0" distR="0">
-                  <wp:extent cx="1510428" cy="373570"/>
-                  <wp:effectExtent l="0" t="0" r="0" b="0"/>
-                  <wp:docPr id="18" name="Image 18"/>
-                  <wp:cNvGraphicFramePr>
-                    <a:graphicFrameLocks/>
-                  </wp:cNvGraphicFramePr>
-                  <a:graphic>
-                    <a:graphicData uri="http://schemas.openxmlformats.org/drawingml/2006/picture">
-                      <ns9:pic>
-                        <ns9:nvPicPr>
-                          <ns9:cNvPr id="18" name="Image 18"/>
-                          <ns9:cNvPicPr/>
-                        </ns9:nvPicPr>
-                        <ns9:blipFill>
-                          <a:blip r:embed="rId8" cstate="print"/>
-                          <a:stretch>
-                            <a:fillRect/>
-                          </a:stretch>
-                        </ns9:blipFill>
-                        <ns9:spPr>
-                          <a:xfrm>
-                            <a:off x="0" y="0"/>
-                            <a:ext cx="1510428" cy="373570"/>
-                          </a:xfrm>
-                          <a:prstGeom prst="rect">
-                            <a:avLst/>
-                          </a:prstGeom>
-                        </ns9:spPr>
-                      </ns9:pic>
-                    </a:graphicData>
-                  </a:graphic>
-                </wp:inline>
-              </w:drawing>
             </w:r>
           </w:p>
         </w:tc>
@@ -10078,7 +9778,6 @@
             <w:tcBorders>
               <w:top w:val="nil"/>
             </w:tcBorders>
-            <w:shd w:val="clear" w:color="auto" w:fill="FCE9D9"/>
             <w:textDirection w:val="tbRl"/>
           </w:tcPr>
           <w:p>
@@ -10119,41 +9818,6 @@
                 <w:noProof/>
                 <w:sz w:val="20"/>
               </w:rPr>
-              <w:drawing>
-                <wp:inline distT="0" distB="0" distL="0" distR="0">
-                  <wp:extent cx="1286244" cy="322040"/>
-                  <wp:effectExtent l="0" t="0" r="0" b="0"/>
-                  <wp:docPr id="19" name="Image 19"/>
-                  <wp:cNvGraphicFramePr>
-                    <a:graphicFrameLocks/>
-                  </wp:cNvGraphicFramePr>
-                  <a:graphic>
-                    <a:graphicData uri="http://schemas.openxmlformats.org/drawingml/2006/picture">
-                      <ns9:pic>
-                        <ns9:nvPicPr>
-                          <ns9:cNvPr id="19" name="Image 19"/>
-                          <ns9:cNvPicPr/>
-                        </ns9:nvPicPr>
-                        <ns9:blipFill>
-                          <a:blip r:embed="rId9" cstate="print"/>
-                          <a:stretch>
-                            <a:fillRect/>
-                          </a:stretch>
-                        </ns9:blipFill>
-                        <ns9:spPr>
-                          <a:xfrm>
-                            <a:off x="0" y="0"/>
-                            <a:ext cx="1286244" cy="322040"/>
-                          </a:xfrm>
-                          <a:prstGeom prst="rect">
-                            <a:avLst/>
-                          </a:prstGeom>
-                        </ns9:spPr>
-                      </ns9:pic>
-                    </a:graphicData>
-                  </a:graphic>
-                </wp:inline>
-              </w:drawing>
             </w:r>
           </w:p>
         </w:tc>
@@ -10235,7 +9899,6 @@
             <w:tcBorders>
               <w:top w:val="nil"/>
             </w:tcBorders>
-            <w:shd w:val="clear" w:color="auto" w:fill="FCE9D9"/>
             <w:textDirection w:val="tbRl"/>
           </w:tcPr>
           <w:p>
@@ -10280,8 +9943,9 @@
         </w:rPr>
         <w:sectPr>
           <w:headerReference w:type="default" r:id="rId12"/>
+          <w:footerReference w:type="default" r:id="rId24"/>
           <w:pgSz w:w="11910" w:h="16840"/>
-          <w:pgMar w:top="2820" w:right="425" w:bottom="280" w:left="425" w:header="811" w:footer="0" w:gutter="0"/>
+          <w:pgMar w:top="2160" w:right="720" w:bottom="1440" w:left="720" w:header="720" w:footer="720" w:gutter="0"/>
           <w:cols w:space="720"/>
         </w:sectPr>
       </w:pPr>
@@ -12613,7 +12277,6 @@
         <w:tc>
           <w:tcPr>
             <w:tcW w:w="2880" w:type="dxa"/>
-            <w:shd w:val="clear" w:color="auto" w:fill="FCE9D9"/>
           </w:tcPr>
           <w:p>
             <w:pPr>
@@ -12649,7 +12312,6 @@
         <w:tc>
           <w:tcPr>
             <w:tcW w:w="2736" w:type="dxa"/>
-            <w:shd w:val="clear" w:color="auto" w:fill="FCE9D9"/>
           </w:tcPr>
           <w:p>
             <w:pPr>
@@ -12721,7 +12383,6 @@
           <w:tcPr>
             <w:tcW w:w="2707" w:type="dxa"/>
             <w:gridSpan w:val="2"/>
-            <w:shd w:val="clear" w:color="auto" w:fill="FCE9D9"/>
           </w:tcPr>
           <w:p>
             <w:pPr>
@@ -12870,7 +12531,6 @@
           <w:tcPr>
             <w:tcW w:w="547" w:type="dxa"/>
             <w:vMerge w:val="restart"/>
-            <w:shd w:val="clear" w:color="auto" w:fill="FCE9D9"/>
             <w:textDirection w:val="tbRl"/>
           </w:tcPr>
           <w:p>
@@ -13038,7 +12698,6 @@
             <w:tcBorders>
               <w:top w:val="nil"/>
             </w:tcBorders>
-            <w:shd w:val="clear" w:color="auto" w:fill="FCE9D9"/>
             <w:textDirection w:val="tbRl"/>
           </w:tcPr>
           <w:p>
@@ -13164,7 +12823,6 @@
             <w:tcBorders>
               <w:top w:val="nil"/>
             </w:tcBorders>
-            <w:shd w:val="clear" w:color="auto" w:fill="FCE9D9"/>
             <w:textDirection w:val="tbRl"/>
           </w:tcPr>
           <w:p>
@@ -13244,41 +12902,6 @@
                 <w:noProof/>
                 <w:sz w:val="20"/>
               </w:rPr>
-              <w:drawing>
-                <wp:inline distT="0" distB="0" distL="0" distR="0">
-                  <wp:extent cx="1514007" cy="292036"/>
-                  <wp:effectExtent l="0" t="0" r="0" b="0"/>
-                  <wp:docPr id="23" name="Image 23"/>
-                  <wp:cNvGraphicFramePr>
-                    <a:graphicFrameLocks/>
-                  </wp:cNvGraphicFramePr>
-                  <a:graphic>
-                    <a:graphicData uri="http://schemas.openxmlformats.org/drawingml/2006/picture">
-                      <ns9:pic>
-                        <ns9:nvPicPr>
-                          <ns9:cNvPr id="23" name="Image 23"/>
-                          <ns9:cNvPicPr/>
-                        </ns9:nvPicPr>
-                        <ns9:blipFill>
-                          <a:blip r:embed="rId7" cstate="print"/>
-                          <a:stretch>
-                            <a:fillRect/>
-                          </a:stretch>
-                        </ns9:blipFill>
-                        <ns9:spPr>
-                          <a:xfrm>
-                            <a:off x="0" y="0"/>
-                            <a:ext cx="1514007" cy="292036"/>
-                          </a:xfrm>
-                          <a:prstGeom prst="rect">
-                            <a:avLst/>
-                          </a:prstGeom>
-                        </ns9:spPr>
-                      </ns9:pic>
-                    </a:graphicData>
-                  </a:graphic>
-                </wp:inline>
-              </w:drawing>
             </w:r>
           </w:p>
         </w:tc>
@@ -13300,41 +12923,6 @@
                 <w:noProof/>
                 <w:sz w:val="20"/>
               </w:rPr>
-              <w:drawing>
-                <wp:inline distT="0" distB="0" distL="0" distR="0">
-                  <wp:extent cx="1510428" cy="373570"/>
-                  <wp:effectExtent l="0" t="0" r="0" b="0"/>
-                  <wp:docPr id="24" name="Image 24"/>
-                  <wp:cNvGraphicFramePr>
-                    <a:graphicFrameLocks/>
-                  </wp:cNvGraphicFramePr>
-                  <a:graphic>
-                    <a:graphicData uri="http://schemas.openxmlformats.org/drawingml/2006/picture">
-                      <ns9:pic>
-                        <ns9:nvPicPr>
-                          <ns9:cNvPr id="24" name="Image 24"/>
-                          <ns9:cNvPicPr/>
-                        </ns9:nvPicPr>
-                        <ns9:blipFill>
-                          <a:blip r:embed="rId8" cstate="print"/>
-                          <a:stretch>
-                            <a:fillRect/>
-                          </a:stretch>
-                        </ns9:blipFill>
-                        <ns9:spPr>
-                          <a:xfrm>
-                            <a:off x="0" y="0"/>
-                            <a:ext cx="1510428" cy="373570"/>
-                          </a:xfrm>
-                          <a:prstGeom prst="rect">
-                            <a:avLst/>
-                          </a:prstGeom>
-                        </ns9:spPr>
-                      </ns9:pic>
-                    </a:graphicData>
-                  </a:graphic>
-                </wp:inline>
-              </w:drawing>
             </w:r>
           </w:p>
         </w:tc>
@@ -13345,7 +12933,6 @@
             <w:tcBorders>
               <w:top w:val="nil"/>
             </w:tcBorders>
-            <w:shd w:val="clear" w:color="auto" w:fill="FCE9D9"/>
             <w:textDirection w:val="tbRl"/>
           </w:tcPr>
           <w:p>
@@ -13386,41 +12973,6 @@
                 <w:noProof/>
                 <w:sz w:val="20"/>
               </w:rPr>
-              <w:drawing>
-                <wp:inline distT="0" distB="0" distL="0" distR="0">
-                  <wp:extent cx="1286244" cy="322040"/>
-                  <wp:effectExtent l="0" t="0" r="0" b="0"/>
-                  <wp:docPr id="25" name="Image 25"/>
-                  <wp:cNvGraphicFramePr>
-                    <a:graphicFrameLocks/>
-                  </wp:cNvGraphicFramePr>
-                  <a:graphic>
-                    <a:graphicData uri="http://schemas.openxmlformats.org/drawingml/2006/picture">
-                      <ns9:pic>
-                        <ns9:nvPicPr>
-                          <ns9:cNvPr id="25" name="Image 25"/>
-                          <ns9:cNvPicPr/>
-                        </ns9:nvPicPr>
-                        <ns9:blipFill>
-                          <a:blip r:embed="rId9" cstate="print"/>
-                          <a:stretch>
-                            <a:fillRect/>
-                          </a:stretch>
-                        </ns9:blipFill>
-                        <ns9:spPr>
-                          <a:xfrm>
-                            <a:off x="0" y="0"/>
-                            <a:ext cx="1286244" cy="322040"/>
-                          </a:xfrm>
-                          <a:prstGeom prst="rect">
-                            <a:avLst/>
-                          </a:prstGeom>
-                        </ns9:spPr>
-                      </ns9:pic>
-                    </a:graphicData>
-                  </a:graphic>
-                </wp:inline>
-              </w:drawing>
             </w:r>
           </w:p>
         </w:tc>
@@ -13502,7 +13054,6 @@
             <w:tcBorders>
               <w:top w:val="nil"/>
             </w:tcBorders>
-            <w:shd w:val="clear" w:color="auto" w:fill="FCE9D9"/>
             <w:textDirection w:val="tbRl"/>
           </w:tcPr>
           <w:p>
@@ -13547,8 +13098,9 @@
         </w:rPr>
         <w:sectPr>
           <w:headerReference w:type="default" r:id="rId13"/>
+          <w:footerReference w:type="default" r:id="rId24"/>
           <w:pgSz w:w="11910" w:h="16840"/>
-          <w:pgMar w:top="2820" w:right="425" w:bottom="280" w:left="425" w:header="811" w:footer="0" w:gutter="0"/>
+          <w:pgMar w:top="2160" w:right="720" w:bottom="1440" w:left="720" w:header="720" w:footer="720" w:gutter="0"/>
           <w:cols w:space="720"/>
         </w:sectPr>
       </w:pPr>
@@ -16889,7 +16441,6 @@
         <w:tc>
           <w:tcPr>
             <w:tcW w:w="2880" w:type="dxa"/>
-            <w:shd w:val="clear" w:color="auto" w:fill="FCE9D9"/>
           </w:tcPr>
           <w:p>
             <w:pPr>
@@ -16925,7 +16476,6 @@
         <w:tc>
           <w:tcPr>
             <w:tcW w:w="2736" w:type="dxa"/>
-            <w:shd w:val="clear" w:color="auto" w:fill="FCE9D9"/>
           </w:tcPr>
           <w:p>
             <w:pPr>
@@ -16997,7 +16547,6 @@
           <w:tcPr>
             <w:tcW w:w="2707" w:type="dxa"/>
             <w:gridSpan w:val="2"/>
-            <w:shd w:val="clear" w:color="auto" w:fill="FCE9D9"/>
           </w:tcPr>
           <w:p>
             <w:pPr>
@@ -17146,7 +16695,6 @@
           <w:tcPr>
             <w:tcW w:w="547" w:type="dxa"/>
             <w:vMerge w:val="restart"/>
-            <w:shd w:val="clear" w:color="auto" w:fill="FCE9D9"/>
             <w:textDirection w:val="tbRl"/>
           </w:tcPr>
           <w:p>
@@ -17314,7 +16862,6 @@
             <w:tcBorders>
               <w:top w:val="nil"/>
             </w:tcBorders>
-            <w:shd w:val="clear" w:color="auto" w:fill="FCE9D9"/>
             <w:textDirection w:val="tbRl"/>
           </w:tcPr>
           <w:p>
@@ -17440,7 +16987,6 @@
             <w:tcBorders>
               <w:top w:val="nil"/>
             </w:tcBorders>
-            <w:shd w:val="clear" w:color="auto" w:fill="FCE9D9"/>
             <w:textDirection w:val="tbRl"/>
           </w:tcPr>
           <w:p>
@@ -17520,41 +17066,6 @@
                 <w:noProof/>
                 <w:sz w:val="20"/>
               </w:rPr>
-              <w:drawing>
-                <wp:inline distT="0" distB="0" distL="0" distR="0">
-                  <wp:extent cx="1514007" cy="292036"/>
-                  <wp:effectExtent l="0" t="0" r="0" b="0"/>
-                  <wp:docPr id="29" name="Image 29"/>
-                  <wp:cNvGraphicFramePr>
-                    <a:graphicFrameLocks/>
-                  </wp:cNvGraphicFramePr>
-                  <a:graphic>
-                    <a:graphicData uri="http://schemas.openxmlformats.org/drawingml/2006/picture">
-                      <ns9:pic>
-                        <ns9:nvPicPr>
-                          <ns9:cNvPr id="29" name="Image 29"/>
-                          <ns9:cNvPicPr/>
-                        </ns9:nvPicPr>
-                        <ns9:blipFill>
-                          <a:blip r:embed="rId7" cstate="print"/>
-                          <a:stretch>
-                            <a:fillRect/>
-                          </a:stretch>
-                        </ns9:blipFill>
-                        <ns9:spPr>
-                          <a:xfrm>
-                            <a:off x="0" y="0"/>
-                            <a:ext cx="1514007" cy="292036"/>
-                          </a:xfrm>
-                          <a:prstGeom prst="rect">
-                            <a:avLst/>
-                          </a:prstGeom>
-                        </ns9:spPr>
-                      </ns9:pic>
-                    </a:graphicData>
-                  </a:graphic>
-                </wp:inline>
-              </w:drawing>
             </w:r>
           </w:p>
         </w:tc>
@@ -17576,41 +17087,6 @@
                 <w:noProof/>
                 <w:sz w:val="20"/>
               </w:rPr>
-              <w:drawing>
-                <wp:inline distT="0" distB="0" distL="0" distR="0">
-                  <wp:extent cx="1510428" cy="373570"/>
-                  <wp:effectExtent l="0" t="0" r="0" b="0"/>
-                  <wp:docPr id="30" name="Image 30"/>
-                  <wp:cNvGraphicFramePr>
-                    <a:graphicFrameLocks/>
-                  </wp:cNvGraphicFramePr>
-                  <a:graphic>
-                    <a:graphicData uri="http://schemas.openxmlformats.org/drawingml/2006/picture">
-                      <ns9:pic>
-                        <ns9:nvPicPr>
-                          <ns9:cNvPr id="30" name="Image 30"/>
-                          <ns9:cNvPicPr/>
-                        </ns9:nvPicPr>
-                        <ns9:blipFill>
-                          <a:blip r:embed="rId8" cstate="print"/>
-                          <a:stretch>
-                            <a:fillRect/>
-                          </a:stretch>
-                        </ns9:blipFill>
-                        <ns9:spPr>
-                          <a:xfrm>
-                            <a:off x="0" y="0"/>
-                            <a:ext cx="1510428" cy="373570"/>
-                          </a:xfrm>
-                          <a:prstGeom prst="rect">
-                            <a:avLst/>
-                          </a:prstGeom>
-                        </ns9:spPr>
-                      </ns9:pic>
-                    </a:graphicData>
-                  </a:graphic>
-                </wp:inline>
-              </w:drawing>
             </w:r>
           </w:p>
         </w:tc>
@@ -17621,7 +17097,6 @@
             <w:tcBorders>
               <w:top w:val="nil"/>
             </w:tcBorders>
-            <w:shd w:val="clear" w:color="auto" w:fill="FCE9D9"/>
             <w:textDirection w:val="tbRl"/>
           </w:tcPr>
           <w:p>
@@ -17662,41 +17137,6 @@
                 <w:noProof/>
                 <w:sz w:val="20"/>
               </w:rPr>
-              <w:drawing>
-                <wp:inline distT="0" distB="0" distL="0" distR="0">
-                  <wp:extent cx="1286244" cy="322040"/>
-                  <wp:effectExtent l="0" t="0" r="0" b="0"/>
-                  <wp:docPr id="31" name="Image 31"/>
-                  <wp:cNvGraphicFramePr>
-                    <a:graphicFrameLocks/>
-                  </wp:cNvGraphicFramePr>
-                  <a:graphic>
-                    <a:graphicData uri="http://schemas.openxmlformats.org/drawingml/2006/picture">
-                      <ns9:pic>
-                        <ns9:nvPicPr>
-                          <ns9:cNvPr id="31" name="Image 31"/>
-                          <ns9:cNvPicPr/>
-                        </ns9:nvPicPr>
-                        <ns9:blipFill>
-                          <a:blip r:embed="rId9" cstate="print"/>
-                          <a:stretch>
-                            <a:fillRect/>
-                          </a:stretch>
-                        </ns9:blipFill>
-                        <ns9:spPr>
-                          <a:xfrm>
-                            <a:off x="0" y="0"/>
-                            <a:ext cx="1286244" cy="322040"/>
-                          </a:xfrm>
-                          <a:prstGeom prst="rect">
-                            <a:avLst/>
-                          </a:prstGeom>
-                        </ns9:spPr>
-                      </ns9:pic>
-                    </a:graphicData>
-                  </a:graphic>
-                </wp:inline>
-              </w:drawing>
             </w:r>
           </w:p>
         </w:tc>
@@ -17778,7 +17218,6 @@
             <w:tcBorders>
               <w:top w:val="nil"/>
             </w:tcBorders>
-            <w:shd w:val="clear" w:color="auto" w:fill="FCE9D9"/>
             <w:textDirection w:val="tbRl"/>
           </w:tcPr>
           <w:p>
@@ -17823,8 +17262,9 @@
         </w:rPr>
         <w:sectPr>
           <w:headerReference w:type="default" r:id="rId14"/>
+          <w:footerReference w:type="default" r:id="rId24"/>
           <w:pgSz w:w="11910" w:h="16840"/>
-          <w:pgMar w:top="2820" w:right="425" w:bottom="280" w:left="425" w:header="811" w:footer="0" w:gutter="0"/>
+          <w:pgMar w:top="2160" w:right="720" w:bottom="1440" w:left="720" w:header="720" w:footer="720" w:gutter="0"/>
           <w:cols w:space="720"/>
         </w:sectPr>
       </w:pPr>
@@ -20314,7 +19754,6 @@
         <w:tc>
           <w:tcPr>
             <w:tcW w:w="2880" w:type="dxa"/>
-            <w:shd w:val="clear" w:color="auto" w:fill="FCE9D9"/>
           </w:tcPr>
           <w:p>
             <w:pPr>
@@ -20350,7 +19789,6 @@
         <w:tc>
           <w:tcPr>
             <w:tcW w:w="2736" w:type="dxa"/>
-            <w:shd w:val="clear" w:color="auto" w:fill="FCE9D9"/>
           </w:tcPr>
           <w:p>
             <w:pPr>
@@ -20422,7 +19860,6 @@
           <w:tcPr>
             <w:tcW w:w="2707" w:type="dxa"/>
             <w:gridSpan w:val="2"/>
-            <w:shd w:val="clear" w:color="auto" w:fill="FCE9D9"/>
           </w:tcPr>
           <w:p>
             <w:pPr>
@@ -20571,7 +20008,6 @@
           <w:tcPr>
             <w:tcW w:w="547" w:type="dxa"/>
             <w:vMerge w:val="restart"/>
-            <w:shd w:val="clear" w:color="auto" w:fill="FCE9D9"/>
             <w:textDirection w:val="tbRl"/>
           </w:tcPr>
           <w:p>
@@ -20739,7 +20175,6 @@
             <w:tcBorders>
               <w:top w:val="nil"/>
             </w:tcBorders>
-            <w:shd w:val="clear" w:color="auto" w:fill="FCE9D9"/>
             <w:textDirection w:val="tbRl"/>
           </w:tcPr>
           <w:p>
@@ -20865,7 +20300,6 @@
             <w:tcBorders>
               <w:top w:val="nil"/>
             </w:tcBorders>
-            <w:shd w:val="clear" w:color="auto" w:fill="FCE9D9"/>
             <w:textDirection w:val="tbRl"/>
           </w:tcPr>
           <w:p>
@@ -20945,41 +20379,6 @@
                 <w:noProof/>
                 <w:sz w:val="20"/>
               </w:rPr>
-              <w:drawing>
-                <wp:inline distT="0" distB="0" distL="0" distR="0">
-                  <wp:extent cx="1514007" cy="292036"/>
-                  <wp:effectExtent l="0" t="0" r="0" b="0"/>
-                  <wp:docPr id="35" name="Image 35"/>
-                  <wp:cNvGraphicFramePr>
-                    <a:graphicFrameLocks/>
-                  </wp:cNvGraphicFramePr>
-                  <a:graphic>
-                    <a:graphicData uri="http://schemas.openxmlformats.org/drawingml/2006/picture">
-                      <ns9:pic>
-                        <ns9:nvPicPr>
-                          <ns9:cNvPr id="35" name="Image 35"/>
-                          <ns9:cNvPicPr/>
-                        </ns9:nvPicPr>
-                        <ns9:blipFill>
-                          <a:blip r:embed="rId7" cstate="print"/>
-                          <a:stretch>
-                            <a:fillRect/>
-                          </a:stretch>
-                        </ns9:blipFill>
-                        <ns9:spPr>
-                          <a:xfrm>
-                            <a:off x="0" y="0"/>
-                            <a:ext cx="1514007" cy="292036"/>
-                          </a:xfrm>
-                          <a:prstGeom prst="rect">
-                            <a:avLst/>
-                          </a:prstGeom>
-                        </ns9:spPr>
-                      </ns9:pic>
-                    </a:graphicData>
-                  </a:graphic>
-                </wp:inline>
-              </w:drawing>
             </w:r>
           </w:p>
         </w:tc>
@@ -21001,41 +20400,6 @@
                 <w:noProof/>
                 <w:sz w:val="20"/>
               </w:rPr>
-              <w:drawing>
-                <wp:inline distT="0" distB="0" distL="0" distR="0">
-                  <wp:extent cx="1510428" cy="373570"/>
-                  <wp:effectExtent l="0" t="0" r="0" b="0"/>
-                  <wp:docPr id="36" name="Image 36"/>
-                  <wp:cNvGraphicFramePr>
-                    <a:graphicFrameLocks/>
-                  </wp:cNvGraphicFramePr>
-                  <a:graphic>
-                    <a:graphicData uri="http://schemas.openxmlformats.org/drawingml/2006/picture">
-                      <ns9:pic>
-                        <ns9:nvPicPr>
-                          <ns9:cNvPr id="36" name="Image 36"/>
-                          <ns9:cNvPicPr/>
-                        </ns9:nvPicPr>
-                        <ns9:blipFill>
-                          <a:blip r:embed="rId8" cstate="print"/>
-                          <a:stretch>
-                            <a:fillRect/>
-                          </a:stretch>
-                        </ns9:blipFill>
-                        <ns9:spPr>
-                          <a:xfrm>
-                            <a:off x="0" y="0"/>
-                            <a:ext cx="1510428" cy="373570"/>
-                          </a:xfrm>
-                          <a:prstGeom prst="rect">
-                            <a:avLst/>
-                          </a:prstGeom>
-                        </ns9:spPr>
-                      </ns9:pic>
-                    </a:graphicData>
-                  </a:graphic>
-                </wp:inline>
-              </w:drawing>
             </w:r>
           </w:p>
         </w:tc>
@@ -21046,7 +20410,6 @@
             <w:tcBorders>
               <w:top w:val="nil"/>
             </w:tcBorders>
-            <w:shd w:val="clear" w:color="auto" w:fill="FCE9D9"/>
             <w:textDirection w:val="tbRl"/>
           </w:tcPr>
           <w:p>
@@ -21088,41 +20451,6 @@
                 <w:noProof/>
                 <w:sz w:val="20"/>
               </w:rPr>
-              <w:drawing>
-                <wp:inline distT="0" distB="0" distL="0" distR="0">
-                  <wp:extent cx="1286244" cy="322040"/>
-                  <wp:effectExtent l="0" t="0" r="0" b="0"/>
-                  <wp:docPr id="37" name="Image 37"/>
-                  <wp:cNvGraphicFramePr>
-                    <a:graphicFrameLocks/>
-                  </wp:cNvGraphicFramePr>
-                  <a:graphic>
-                    <a:graphicData uri="http://schemas.openxmlformats.org/drawingml/2006/picture">
-                      <ns9:pic>
-                        <ns9:nvPicPr>
-                          <ns9:cNvPr id="37" name="Image 37"/>
-                          <ns9:cNvPicPr/>
-                        </ns9:nvPicPr>
-                        <ns9:blipFill>
-                          <a:blip r:embed="rId9" cstate="print"/>
-                          <a:stretch>
-                            <a:fillRect/>
-                          </a:stretch>
-                        </ns9:blipFill>
-                        <ns9:spPr>
-                          <a:xfrm>
-                            <a:off x="0" y="0"/>
-                            <a:ext cx="1286244" cy="322040"/>
-                          </a:xfrm>
-                          <a:prstGeom prst="rect">
-                            <a:avLst/>
-                          </a:prstGeom>
-                        </ns9:spPr>
-                      </ns9:pic>
-                    </a:graphicData>
-                  </a:graphic>
-                </wp:inline>
-              </w:drawing>
             </w:r>
           </w:p>
         </w:tc>
@@ -21204,7 +20532,6 @@
             <w:tcBorders>
               <w:top w:val="nil"/>
             </w:tcBorders>
-            <w:shd w:val="clear" w:color="auto" w:fill="FCE9D9"/>
             <w:textDirection w:val="tbRl"/>
           </w:tcPr>
           <w:p>
@@ -21249,8 +20576,9 @@
         </w:rPr>
         <w:sectPr>
           <w:headerReference w:type="default" r:id="rId15"/>
+          <w:footerReference w:type="default" r:id="rId24"/>
           <w:pgSz w:w="11910" w:h="16840"/>
-          <w:pgMar w:top="2820" w:right="425" w:bottom="280" w:left="425" w:header="811" w:footer="0" w:gutter="0"/>
+          <w:pgMar w:top="2160" w:right="720" w:bottom="1440" w:left="720" w:header="720" w:footer="720" w:gutter="0"/>
           <w:cols w:space="720"/>
         </w:sectPr>
       </w:pPr>
@@ -21735,7 +21063,6 @@
         <w:tc>
           <w:tcPr>
             <w:tcW w:w="2880" w:type="dxa"/>
-            <w:shd w:val="clear" w:color="auto" w:fill="FCE9D9"/>
           </w:tcPr>
           <w:p>
             <w:pPr>
@@ -21771,7 +21098,6 @@
         <w:tc>
           <w:tcPr>
             <w:tcW w:w="2736" w:type="dxa"/>
-            <w:shd w:val="clear" w:color="auto" w:fill="FCE9D9"/>
           </w:tcPr>
           <w:p>
             <w:pPr>
@@ -21843,7 +21169,6 @@
           <w:tcPr>
             <w:tcW w:w="2707" w:type="dxa"/>
             <w:gridSpan w:val="2"/>
-            <w:shd w:val="clear" w:color="auto" w:fill="FCE9D9"/>
           </w:tcPr>
           <w:p>
             <w:pPr>
@@ -21992,7 +21317,6 @@
           <w:tcPr>
             <w:tcW w:w="547" w:type="dxa"/>
             <w:vMerge w:val="restart"/>
-            <w:shd w:val="clear" w:color="auto" w:fill="FCE9D9"/>
             <w:textDirection w:val="tbRl"/>
           </w:tcPr>
           <w:p>
@@ -22160,7 +21484,6 @@
             <w:tcBorders>
               <w:top w:val="nil"/>
             </w:tcBorders>
-            <w:shd w:val="clear" w:color="auto" w:fill="FCE9D9"/>
             <w:textDirection w:val="tbRl"/>
           </w:tcPr>
           <w:p>
@@ -22286,7 +21609,6 @@
             <w:tcBorders>
               <w:top w:val="nil"/>
             </w:tcBorders>
-            <w:shd w:val="clear" w:color="auto" w:fill="FCE9D9"/>
             <w:textDirection w:val="tbRl"/>
           </w:tcPr>
           <w:p>
@@ -22366,41 +21688,6 @@
                 <w:noProof/>
                 <w:sz w:val="20"/>
               </w:rPr>
-              <w:drawing>
-                <wp:inline distT="0" distB="0" distL="0" distR="0">
-                  <wp:extent cx="1514007" cy="292036"/>
-                  <wp:effectExtent l="0" t="0" r="0" b="0"/>
-                  <wp:docPr id="44" name="Image 44"/>
-                  <wp:cNvGraphicFramePr>
-                    <a:graphicFrameLocks/>
-                  </wp:cNvGraphicFramePr>
-                  <a:graphic>
-                    <a:graphicData uri="http://schemas.openxmlformats.org/drawingml/2006/picture">
-                      <ns9:pic>
-                        <ns9:nvPicPr>
-                          <ns9:cNvPr id="44" name="Image 44"/>
-                          <ns9:cNvPicPr/>
-                        </ns9:nvPicPr>
-                        <ns9:blipFill>
-                          <a:blip r:embed="rId7" cstate="print"/>
-                          <a:stretch>
-                            <a:fillRect/>
-                          </a:stretch>
-                        </ns9:blipFill>
-                        <ns9:spPr>
-                          <a:xfrm>
-                            <a:off x="0" y="0"/>
-                            <a:ext cx="1514007" cy="292036"/>
-                          </a:xfrm>
-                          <a:prstGeom prst="rect">
-                            <a:avLst/>
-                          </a:prstGeom>
-                        </ns9:spPr>
-                      </ns9:pic>
-                    </a:graphicData>
-                  </a:graphic>
-                </wp:inline>
-              </w:drawing>
             </w:r>
           </w:p>
         </w:tc>
@@ -22422,41 +21709,6 @@
                 <w:noProof/>
                 <w:sz w:val="20"/>
               </w:rPr>
-              <w:drawing>
-                <wp:inline distT="0" distB="0" distL="0" distR="0">
-                  <wp:extent cx="1510428" cy="373570"/>
-                  <wp:effectExtent l="0" t="0" r="0" b="0"/>
-                  <wp:docPr id="45" name="Image 45"/>
-                  <wp:cNvGraphicFramePr>
-                    <a:graphicFrameLocks/>
-                  </wp:cNvGraphicFramePr>
-                  <a:graphic>
-                    <a:graphicData uri="http://schemas.openxmlformats.org/drawingml/2006/picture">
-                      <ns9:pic>
-                        <ns9:nvPicPr>
-                          <ns9:cNvPr id="45" name="Image 45"/>
-                          <ns9:cNvPicPr/>
-                        </ns9:nvPicPr>
-                        <ns9:blipFill>
-                          <a:blip r:embed="rId8" cstate="print"/>
-                          <a:stretch>
-                            <a:fillRect/>
-                          </a:stretch>
-                        </ns9:blipFill>
-                        <ns9:spPr>
-                          <a:xfrm>
-                            <a:off x="0" y="0"/>
-                            <a:ext cx="1510428" cy="373570"/>
-                          </a:xfrm>
-                          <a:prstGeom prst="rect">
-                            <a:avLst/>
-                          </a:prstGeom>
-                        </ns9:spPr>
-                      </ns9:pic>
-                    </a:graphicData>
-                  </a:graphic>
-                </wp:inline>
-              </w:drawing>
             </w:r>
           </w:p>
         </w:tc>
@@ -22467,7 +21719,6 @@
             <w:tcBorders>
               <w:top w:val="nil"/>
             </w:tcBorders>
-            <w:shd w:val="clear" w:color="auto" w:fill="FCE9D9"/>
             <w:textDirection w:val="tbRl"/>
           </w:tcPr>
           <w:p>
@@ -22509,41 +21760,6 @@
                 <w:noProof/>
                 <w:sz w:val="20"/>
               </w:rPr>
-              <w:drawing>
-                <wp:inline distT="0" distB="0" distL="0" distR="0">
-                  <wp:extent cx="1286244" cy="322040"/>
-                  <wp:effectExtent l="0" t="0" r="0" b="0"/>
-                  <wp:docPr id="46" name="Image 46"/>
-                  <wp:cNvGraphicFramePr>
-                    <a:graphicFrameLocks/>
-                  </wp:cNvGraphicFramePr>
-                  <a:graphic>
-                    <a:graphicData uri="http://schemas.openxmlformats.org/drawingml/2006/picture">
-                      <ns9:pic>
-                        <ns9:nvPicPr>
-                          <ns9:cNvPr id="46" name="Image 46"/>
-                          <ns9:cNvPicPr/>
-                        </ns9:nvPicPr>
-                        <ns9:blipFill>
-                          <a:blip r:embed="rId9" cstate="print"/>
-                          <a:stretch>
-                            <a:fillRect/>
-                          </a:stretch>
-                        </ns9:blipFill>
-                        <ns9:spPr>
-                          <a:xfrm>
-                            <a:off x="0" y="0"/>
-                            <a:ext cx="1286244" cy="322040"/>
-                          </a:xfrm>
-                          <a:prstGeom prst="rect">
-                            <a:avLst/>
-                          </a:prstGeom>
-                        </ns9:spPr>
-                      </ns9:pic>
-                    </a:graphicData>
-                  </a:graphic>
-                </wp:inline>
-              </w:drawing>
             </w:r>
           </w:p>
         </w:tc>
@@ -22625,7 +21841,6 @@
             <w:tcBorders>
               <w:top w:val="nil"/>
             </w:tcBorders>
-            <w:shd w:val="clear" w:color="auto" w:fill="FCE9D9"/>
             <w:textDirection w:val="tbRl"/>
           </w:tcPr>
           <w:p>
@@ -22670,8 +21885,9 @@
         </w:rPr>
         <w:sectPr>
           <w:headerReference w:type="default" r:id="rId19"/>
+          <w:footerReference w:type="default" r:id="rId24"/>
           <w:pgSz w:w="11910" w:h="16840"/>
-          <w:pgMar w:top="2820" w:right="425" w:bottom="280" w:left="425" w:header="811" w:footer="0" w:gutter="0"/>
+          <w:pgMar w:top="2160" w:right="720" w:bottom="1440" w:left="720" w:header="720" w:footer="720" w:gutter="0"/>
           <w:cols w:space="720"/>
         </w:sectPr>
       </w:pPr>
@@ -27979,7 +27195,6 @@
         <w:tc>
           <w:tcPr>
             <w:tcW w:w="2880" w:type="dxa"/>
-            <w:shd w:val="clear" w:color="auto" w:fill="FCE9D9"/>
           </w:tcPr>
           <w:p>
             <w:pPr>
@@ -28015,7 +27230,6 @@
         <w:tc>
           <w:tcPr>
             <w:tcW w:w="2736" w:type="dxa"/>
-            <w:shd w:val="clear" w:color="auto" w:fill="FCE9D9"/>
           </w:tcPr>
           <w:p>
             <w:pPr>
@@ -28087,7 +27301,6 @@
           <w:tcPr>
             <w:tcW w:w="2707" w:type="dxa"/>
             <w:gridSpan w:val="2"/>
-            <w:shd w:val="clear" w:color="auto" w:fill="FCE9D9"/>
           </w:tcPr>
           <w:p>
             <w:pPr>
@@ -28236,7 +27449,6 @@
           <w:tcPr>
             <w:tcW w:w="547" w:type="dxa"/>
             <w:vMerge w:val="restart"/>
-            <w:shd w:val="clear" w:color="auto" w:fill="FCE9D9"/>
             <w:textDirection w:val="tbRl"/>
           </w:tcPr>
           <w:p>
@@ -28404,7 +27616,6 @@
             <w:tcBorders>
               <w:top w:val="nil"/>
             </w:tcBorders>
-            <w:shd w:val="clear" w:color="auto" w:fill="FCE9D9"/>
             <w:textDirection w:val="tbRl"/>
           </w:tcPr>
           <w:p>
@@ -28530,7 +27741,6 @@
             <w:tcBorders>
               <w:top w:val="nil"/>
             </w:tcBorders>
-            <w:shd w:val="clear" w:color="auto" w:fill="FCE9D9"/>
             <w:textDirection w:val="tbRl"/>
           </w:tcPr>
           <w:p>
@@ -28610,41 +27820,6 @@
                 <w:noProof/>
                 <w:sz w:val="20"/>
               </w:rPr>
-              <w:drawing>
-                <wp:inline distT="0" distB="0" distL="0" distR="0">
-                  <wp:extent cx="1514007" cy="292036"/>
-                  <wp:effectExtent l="0" t="0" r="0" b="0"/>
-                  <wp:docPr id="50" name="Image 50"/>
-                  <wp:cNvGraphicFramePr>
-                    <a:graphicFrameLocks/>
-                  </wp:cNvGraphicFramePr>
-                  <a:graphic>
-                    <a:graphicData uri="http://schemas.openxmlformats.org/drawingml/2006/picture">
-                      <ns9:pic>
-                        <ns9:nvPicPr>
-                          <ns9:cNvPr id="50" name="Image 50"/>
-                          <ns9:cNvPicPr/>
-                        </ns9:nvPicPr>
-                        <ns9:blipFill>
-                          <a:blip r:embed="rId7" cstate="print"/>
-                          <a:stretch>
-                            <a:fillRect/>
-                          </a:stretch>
-                        </ns9:blipFill>
-                        <ns9:spPr>
-                          <a:xfrm>
-                            <a:off x="0" y="0"/>
-                            <a:ext cx="1514007" cy="292036"/>
-                          </a:xfrm>
-                          <a:prstGeom prst="rect">
-                            <a:avLst/>
-                          </a:prstGeom>
-                        </ns9:spPr>
-                      </ns9:pic>
-                    </a:graphicData>
-                  </a:graphic>
-                </wp:inline>
-              </w:drawing>
             </w:r>
           </w:p>
         </w:tc>
@@ -28666,41 +27841,6 @@
                 <w:noProof/>
                 <w:sz w:val="20"/>
               </w:rPr>
-              <w:drawing>
-                <wp:inline distT="0" distB="0" distL="0" distR="0">
-                  <wp:extent cx="1510428" cy="373570"/>
-                  <wp:effectExtent l="0" t="0" r="0" b="0"/>
-                  <wp:docPr id="51" name="Image 51"/>
-                  <wp:cNvGraphicFramePr>
-                    <a:graphicFrameLocks/>
-                  </wp:cNvGraphicFramePr>
-                  <a:graphic>
-                    <a:graphicData uri="http://schemas.openxmlformats.org/drawingml/2006/picture">
-                      <ns9:pic>
-                        <ns9:nvPicPr>
-                          <ns9:cNvPr id="51" name="Image 51"/>
-                          <ns9:cNvPicPr/>
-                        </ns9:nvPicPr>
-                        <ns9:blipFill>
-                          <a:blip r:embed="rId8" cstate="print"/>
-                          <a:stretch>
-                            <a:fillRect/>
-                          </a:stretch>
-                        </ns9:blipFill>
-                        <ns9:spPr>
-                          <a:xfrm>
-                            <a:off x="0" y="0"/>
-                            <a:ext cx="1510428" cy="373570"/>
-                          </a:xfrm>
-                          <a:prstGeom prst="rect">
-                            <a:avLst/>
-                          </a:prstGeom>
-                        </ns9:spPr>
-                      </ns9:pic>
-                    </a:graphicData>
-                  </a:graphic>
-                </wp:inline>
-              </w:drawing>
             </w:r>
           </w:p>
         </w:tc>
@@ -28711,7 +27851,6 @@
             <w:tcBorders>
               <w:top w:val="nil"/>
             </w:tcBorders>
-            <w:shd w:val="clear" w:color="auto" w:fill="FCE9D9"/>
             <w:textDirection w:val="tbRl"/>
           </w:tcPr>
           <w:p>
@@ -28753,41 +27892,6 @@
                 <w:noProof/>
                 <w:sz w:val="20"/>
               </w:rPr>
-              <w:drawing>
-                <wp:inline distT="0" distB="0" distL="0" distR="0">
-                  <wp:extent cx="1286244" cy="322040"/>
-                  <wp:effectExtent l="0" t="0" r="0" b="0"/>
-                  <wp:docPr id="52" name="Image 52"/>
-                  <wp:cNvGraphicFramePr>
-                    <a:graphicFrameLocks/>
-                  </wp:cNvGraphicFramePr>
-                  <a:graphic>
-                    <a:graphicData uri="http://schemas.openxmlformats.org/drawingml/2006/picture">
-                      <ns9:pic>
-                        <ns9:nvPicPr>
-                          <ns9:cNvPr id="52" name="Image 52"/>
-                          <ns9:cNvPicPr/>
-                        </ns9:nvPicPr>
-                        <ns9:blipFill>
-                          <a:blip r:embed="rId9" cstate="print"/>
-                          <a:stretch>
-                            <a:fillRect/>
-                          </a:stretch>
-                        </ns9:blipFill>
-                        <ns9:spPr>
-                          <a:xfrm>
-                            <a:off x="0" y="0"/>
-                            <a:ext cx="1286244" cy="322040"/>
-                          </a:xfrm>
-                          <a:prstGeom prst="rect">
-                            <a:avLst/>
-                          </a:prstGeom>
-                        </ns9:spPr>
-                      </ns9:pic>
-                    </a:graphicData>
-                  </a:graphic>
-                </wp:inline>
-              </w:drawing>
             </w:r>
           </w:p>
         </w:tc>
@@ -28870,7 +27974,6 @@
             <w:tcBorders>
               <w:top w:val="nil"/>
             </w:tcBorders>
-            <w:shd w:val="clear" w:color="auto" w:fill="FCE9D9"/>
             <w:textDirection w:val="tbRl"/>
           </w:tcPr>
           <w:p>
@@ -28915,8 +28018,9 @@
         </w:rPr>
         <w:sectPr>
           <w:headerReference w:type="default" r:id="rId20"/>
+          <w:footerReference w:type="default" r:id="rId24"/>
           <w:pgSz w:w="11910" w:h="16840"/>
-          <w:pgMar w:top="2820" w:right="425" w:bottom="280" w:left="425" w:header="811" w:footer="0" w:gutter="0"/>
+          <w:pgMar w:top="2160" w:right="720" w:bottom="1440" w:left="720" w:header="720" w:footer="720" w:gutter="0"/>
           <w:cols w:space="720"/>
         </w:sectPr>
       </w:pPr>
@@ -31254,1000 +30358,12 @@
         </w:rPr>
       </w:pPr>
     </w:p>
-    <w:tbl>
-      <w:tblPr>
-        <w:tblW w:w="0" w:type="auto"/>
-        <w:tblInd w:w="552" w:type="dxa"/>
-        <w:tblBorders>
-          <w:top w:val="single" w:sz="4" w:space="0" w:color="000000"/>
-          <w:left w:val="single" w:sz="4" w:space="0" w:color="000000"/>
-          <w:bottom w:val="single" w:sz="4" w:space="0" w:color="000000"/>
-          <w:right w:val="single" w:sz="4" w:space="0" w:color="000000"/>
-          <w:insideH w:val="single" w:sz="4" w:space="0" w:color="000000"/>
-          <w:insideV w:val="single" w:sz="4" w:space="0" w:color="000000"/>
-        </w:tblBorders>
-        <w:tblLayout w:type="fixed"/>
-        <w:tblCellMar>
-          <w:left w:w="0" w:type="dxa"/>
-          <w:right w:w="0" w:type="dxa"/>
-        </w:tblCellMar>
-        <w:tblLook w:val="01E0" w:firstRow="1" w:lastRow="1" w:firstColumn="1" w:lastColumn="1" w:noHBand="0" w:noVBand="0"/>
-      </w:tblPr>
-      <w:tblGrid>
-        <w:gridCol w:w="1644"/>
-        <w:gridCol w:w="2880"/>
-        <w:gridCol w:w="2736"/>
-        <w:gridCol w:w="547"/>
-        <w:gridCol w:w="2160"/>
-      </w:tblGrid>
-      <w:tr>
-        <w:trPr>
-          <w:trHeight w:val="253"/>
-        </w:trPr>
-        <w:tc>
-          <w:tcPr>
-            <w:tcW w:w="1644" w:type="dxa"/>
-          </w:tcPr>
-          <w:p>
-            <w:pPr>
-              <w:pStyle w:val="TableParagraph"/>
-              <w:spacing w:line="234" w:lineRule="exact"/>
-              <w:ind w:left="71"/>
-              <w:jc w:val="left"/>
-              <w:rPr>
-                <w:b/>
-              </w:rPr>
-            </w:pPr>
-            <w:r>
-              <w:rPr>
-                <w:b/>
-                <w:spacing w:val="-2"/>
-              </w:rPr>
-              <w:t>COMPANY</w:t>
-            </w:r>
-          </w:p>
-        </w:tc>
-        <w:tc>
-          <w:tcPr>
-            <w:tcW w:w="2880" w:type="dxa"/>
-            <w:shd w:val="clear" w:color="auto" w:fill="FCE9D9"/>
-          </w:tcPr>
-          <w:p>
-            <w:pPr>
-              <w:pStyle w:val="TableParagraph"/>
-              <w:spacing w:line="234" w:lineRule="exact"/>
-              <w:ind w:right="2"/>
-              <w:rPr>
-                <w:b/>
-              </w:rPr>
-            </w:pPr>
-            <w:r>
-              <w:rPr>
-                <w:b/>
-              </w:rPr>
-              <w:t>Contractor:</w:t>
-            </w:r>
-            <w:r>
-              <w:rPr>
-                <w:b/>
-                <w:spacing w:val="-12"/>
-              </w:rPr>
-              <w:t xml:space="preserve"> </w:t>
-            </w:r>
-            <w:r>
-              <w:rPr>
-                <w:b/>
-                <w:spacing w:val="-4"/>
-              </w:rPr>
-              <w:t>HAIF</w:t>
-            </w:r>
-          </w:p>
-        </w:tc>
-        <w:tc>
-          <w:tcPr>
-            <w:tcW w:w="2736" w:type="dxa"/>
-            <w:shd w:val="clear" w:color="auto" w:fill="FCE9D9"/>
-          </w:tcPr>
-          <w:p>
-            <w:pPr>
-              <w:pStyle w:val="TableParagraph"/>
-              <w:spacing w:line="234" w:lineRule="exact"/>
-              <w:ind w:left="12"/>
-              <w:rPr>
-                <w:b/>
-              </w:rPr>
-            </w:pPr>
-            <w:r>
-              <w:rPr>
-                <w:b/>
-              </w:rPr>
-              <w:t>3</w:t>
-            </w:r>
-            <w:r>
-              <w:rPr>
-                <w:b/>
-                <w:vertAlign w:val="superscript"/>
-              </w:rPr>
-              <w:t>rd</w:t>
-            </w:r>
-            <w:r>
-              <w:rPr>
-                <w:b/>
-                <w:spacing w:val="-3"/>
-              </w:rPr>
-              <w:t xml:space="preserve"> </w:t>
-            </w:r>
-            <w:r>
-              <w:rPr>
-                <w:b/>
-              </w:rPr>
-              <w:t>:</w:t>
-            </w:r>
-            <w:r>
-              <w:rPr>
-                <w:b/>
-                <w:spacing w:val="-2"/>
-              </w:rPr>
-              <w:t xml:space="preserve"> </w:t>
-            </w:r>
-            <w:r>
-              <w:rPr>
-                <w:b/>
-              </w:rPr>
-              <w:t>ECO</w:t>
-            </w:r>
-            <w:r>
-              <w:rPr>
-                <w:b/>
-                <w:spacing w:val="-3"/>
-              </w:rPr>
-              <w:t xml:space="preserve"> </w:t>
-            </w:r>
-            <w:proofErr w:type="spellStart"/>
-            <w:r>
-              <w:rPr>
-                <w:b/>
-                <w:spacing w:val="-2"/>
-              </w:rPr>
-              <w:t>limited</w:t>
-            </w:r>
-            <w:proofErr w:type="spellEnd"/>
-          </w:p>
-        </w:tc>
-        <w:tc>
-          <w:tcPr>
-            <w:tcW w:w="2707" w:type="dxa"/>
-            <w:gridSpan w:val="2"/>
-            <w:shd w:val="clear" w:color="auto" w:fill="FCE9D9"/>
-          </w:tcPr>
-          <w:p>
-            <w:pPr>
-              <w:pStyle w:val="TableParagraph"/>
-              <w:spacing w:line="234" w:lineRule="exact"/>
-              <w:ind w:left="601"/>
-              <w:jc w:val="left"/>
-              <w:rPr>
-                <w:b/>
-              </w:rPr>
-            </w:pPr>
-            <w:r>
-              <w:rPr>
-                <w:b/>
-              </w:rPr>
-              <w:t>Witness:</w:t>
-            </w:r>
-            <w:r>
-              <w:rPr>
-                <w:b/>
-                <w:spacing w:val="-7"/>
-              </w:rPr>
-              <w:t xml:space="preserve"> </w:t>
-            </w:r>
-            <w:r>
-              <w:rPr>
-                <w:b/>
-                <w:spacing w:val="-4"/>
-              </w:rPr>
-              <w:t>SEGI</w:t>
-            </w:r>
-          </w:p>
-        </w:tc>
-      </w:tr>
-      <w:tr>
-        <w:trPr>
-          <w:trHeight w:val="251"/>
-        </w:trPr>
-        <w:tc>
-          <w:tcPr>
-            <w:tcW w:w="1644" w:type="dxa"/>
-          </w:tcPr>
-          <w:p>
-            <w:pPr>
-              <w:pStyle w:val="TableParagraph"/>
-              <w:spacing w:line="232" w:lineRule="exact"/>
-              <w:ind w:left="71"/>
-              <w:jc w:val="left"/>
-              <w:rPr>
-                <w:b/>
-              </w:rPr>
-            </w:pPr>
-            <w:r>
-              <w:rPr>
-                <w:b/>
-                <w:spacing w:val="-4"/>
-              </w:rPr>
-              <w:t>NAME</w:t>
-            </w:r>
-          </w:p>
-        </w:tc>
-        <w:tc>
-          <w:tcPr>
-            <w:tcW w:w="2880" w:type="dxa"/>
-          </w:tcPr>
-          <w:p>
-            <w:pPr>
-              <w:pStyle w:val="TableParagraph"/>
-              <w:spacing w:line="232" w:lineRule="exact"/>
-              <w:ind w:right="11"/>
-              <w:rPr>
-                <w:b/>
-              </w:rPr>
-            </w:pPr>
-            <w:r>
-              <w:rPr>
-                <w:b/>
-              </w:rPr>
-              <w:t>SHERIF</w:t>
-            </w:r>
-            <w:r>
-              <w:rPr>
-                <w:b/>
-                <w:spacing w:val="-7"/>
-              </w:rPr>
-              <w:t xml:space="preserve"> </w:t>
-            </w:r>
-            <w:r>
-              <w:rPr>
-                <w:b/>
-              </w:rPr>
-              <w:t>MOHMMED</w:t>
-            </w:r>
-            <w:r>
-              <w:rPr>
-                <w:b/>
-                <w:spacing w:val="-6"/>
-              </w:rPr>
-              <w:t xml:space="preserve"> </w:t>
-            </w:r>
-            <w:r>
-              <w:rPr>
-                <w:b/>
-                <w:spacing w:val="-4"/>
-              </w:rPr>
-              <w:t>TAHA</w:t>
-            </w:r>
-          </w:p>
-        </w:tc>
-        <w:tc>
-          <w:tcPr>
-            <w:tcW w:w="2736" w:type="dxa"/>
-          </w:tcPr>
-          <w:p>
-            <w:pPr>
-              <w:pStyle w:val="TableParagraph"/>
-              <w:spacing w:line="232" w:lineRule="exact"/>
-              <w:ind w:left="12" w:right="2"/>
-              <w:rPr>
-                <w:b/>
-              </w:rPr>
-            </w:pPr>
-            <w:r>
-              <w:rPr>
-                <w:b/>
-              </w:rPr>
-              <w:t>AMR</w:t>
-            </w:r>
-            <w:r>
-              <w:rPr>
-                <w:b/>
-                <w:spacing w:val="-1"/>
-              </w:rPr>
-              <w:t xml:space="preserve"> </w:t>
-            </w:r>
-            <w:r>
-              <w:rPr>
-                <w:b/>
-                <w:spacing w:val="-2"/>
-              </w:rPr>
-              <w:t>AHMED</w:t>
-            </w:r>
-          </w:p>
-        </w:tc>
-        <w:tc>
-          <w:tcPr>
-            <w:tcW w:w="547" w:type="dxa"/>
-            <w:vMerge w:val="restart"/>
-            <w:shd w:val="clear" w:color="auto" w:fill="FCE9D9"/>
-            <w:textDirection w:val="tbRl"/>
-          </w:tcPr>
-          <w:p>
-            <w:pPr>
-              <w:pStyle w:val="TableParagraph"/>
-              <w:spacing w:before="25" w:line="250" w:lineRule="atLeast"/>
-              <w:ind w:left="691" w:right="188" w:hanging="502"/>
-              <w:jc w:val="left"/>
-              <w:rPr>
-                <w:b/>
-              </w:rPr>
-            </w:pPr>
-            <w:r>
-              <w:rPr>
-                <w:b/>
-                <w:spacing w:val="-2"/>
-              </w:rPr>
-              <w:t xml:space="preserve">WITNESSED </w:t>
-            </w:r>
-            <w:r>
-              <w:rPr>
-                <w:b/>
-                <w:spacing w:val="-6"/>
-              </w:rPr>
-              <w:t>BY</w:t>
-            </w:r>
-          </w:p>
-        </w:tc>
-        <w:tc>
-          <w:tcPr>
-            <w:tcW w:w="2160" w:type="dxa"/>
-          </w:tcPr>
-          <w:p>
-            <w:pPr>
-              <w:pStyle w:val="TableParagraph"/>
-              <w:spacing w:line="232" w:lineRule="exact"/>
-              <w:ind w:left="14" w:right="3"/>
-              <w:rPr>
-                <w:b/>
-              </w:rPr>
-            </w:pPr>
-            <w:r>
-              <w:rPr>
-                <w:b/>
-              </w:rPr>
-              <w:t>AHMED</w:t>
-            </w:r>
-            <w:r>
-              <w:rPr>
-                <w:b/>
-                <w:spacing w:val="-8"/>
-              </w:rPr>
-              <w:t xml:space="preserve"> </w:t>
-            </w:r>
-            <w:r>
-              <w:rPr>
-                <w:b/>
-                <w:spacing w:val="-2"/>
-              </w:rPr>
-              <w:t>SORKATI</w:t>
-            </w:r>
-          </w:p>
-        </w:tc>
-      </w:tr>
-      <w:tr>
-        <w:trPr>
-          <w:trHeight w:val="290"/>
-        </w:trPr>
-        <w:tc>
-          <w:tcPr>
-            <w:tcW w:w="1644" w:type="dxa"/>
-          </w:tcPr>
-          <w:p>
-            <w:pPr>
-              <w:pStyle w:val="TableParagraph"/>
-              <w:spacing w:before="19" w:line="251" w:lineRule="exact"/>
-              <w:ind w:left="71"/>
-              <w:jc w:val="left"/>
-              <w:rPr>
-                <w:b/>
-              </w:rPr>
-            </w:pPr>
-            <w:r>
-              <w:rPr>
-                <w:b/>
-                <w:spacing w:val="-2"/>
-              </w:rPr>
-              <w:t>POSITION</w:t>
-            </w:r>
-          </w:p>
-        </w:tc>
-        <w:tc>
-          <w:tcPr>
-            <w:tcW w:w="2880" w:type="dxa"/>
-          </w:tcPr>
-          <w:p>
-            <w:pPr>
-              <w:pStyle w:val="TableParagraph"/>
-              <w:ind w:right="1"/>
-              <w:rPr>
-                <w:b/>
-              </w:rPr>
-            </w:pPr>
-            <w:r>
-              <w:rPr>
-                <w:b/>
-              </w:rPr>
-              <w:t>Electrical</w:t>
-            </w:r>
-            <w:r>
-              <w:rPr>
-                <w:b/>
-                <w:spacing w:val="-8"/>
-              </w:rPr>
-              <w:t xml:space="preserve"> </w:t>
-            </w:r>
-            <w:r>
-              <w:rPr>
-                <w:b/>
-                <w:spacing w:val="-2"/>
-              </w:rPr>
-              <w:t>Engineer</w:t>
-            </w:r>
-          </w:p>
-        </w:tc>
-        <w:tc>
-          <w:tcPr>
-            <w:tcW w:w="2736" w:type="dxa"/>
-          </w:tcPr>
-          <w:p>
-            <w:pPr>
-              <w:pStyle w:val="TableParagraph"/>
-              <w:spacing w:before="19" w:line="251" w:lineRule="exact"/>
-              <w:ind w:left="12" w:right="1"/>
-              <w:rPr>
-                <w:b/>
-              </w:rPr>
-            </w:pPr>
-            <w:r>
-              <w:rPr>
-                <w:b/>
-              </w:rPr>
-              <w:t>T&amp;C</w:t>
-            </w:r>
-            <w:r>
-              <w:rPr>
-                <w:b/>
-                <w:spacing w:val="-7"/>
-              </w:rPr>
-              <w:t xml:space="preserve"> </w:t>
-            </w:r>
-            <w:r>
-              <w:rPr>
-                <w:b/>
-                <w:spacing w:val="-2"/>
-              </w:rPr>
-              <w:t>Engineer</w:t>
-            </w:r>
-          </w:p>
-        </w:tc>
-        <w:tc>
-          <w:tcPr>
-            <w:tcW w:w="547" w:type="dxa"/>
-            <w:vMerge/>
-            <w:tcBorders>
-              <w:top w:val="nil"/>
-            </w:tcBorders>
-            <w:shd w:val="clear" w:color="auto" w:fill="FCE9D9"/>
-            <w:textDirection w:val="tbRl"/>
-          </w:tcPr>
-          <w:p>
-            <w:pPr>
-              <w:rPr>
-                <w:sz w:val="2"/>
-                <w:szCs w:val="2"/>
-              </w:rPr>
-            </w:pPr>
-          </w:p>
-        </w:tc>
-        <w:tc>
-          <w:tcPr>
-            <w:tcW w:w="2160" w:type="dxa"/>
-          </w:tcPr>
-          <w:p>
-            <w:pPr>
-              <w:pStyle w:val="TableParagraph"/>
-              <w:spacing w:before="19" w:line="251" w:lineRule="exact"/>
-              <w:ind w:left="14" w:right="1"/>
-              <w:rPr>
-                <w:b/>
-              </w:rPr>
-            </w:pPr>
-            <w:r>
-              <w:rPr>
-                <w:b/>
-              </w:rPr>
-              <w:t>T&amp;C</w:t>
-            </w:r>
-            <w:r>
-              <w:rPr>
-                <w:b/>
-                <w:spacing w:val="-7"/>
-              </w:rPr>
-              <w:t xml:space="preserve"> </w:t>
-            </w:r>
-            <w:r>
-              <w:rPr>
-                <w:b/>
-                <w:spacing w:val="-2"/>
-              </w:rPr>
-              <w:t>Engineer</w:t>
-            </w:r>
-          </w:p>
-        </w:tc>
-      </w:tr>
-      <w:tr>
-        <w:trPr>
-          <w:trHeight w:val="253"/>
-        </w:trPr>
-        <w:tc>
-          <w:tcPr>
-            <w:tcW w:w="1644" w:type="dxa"/>
-          </w:tcPr>
-          <w:p>
-            <w:pPr>
-              <w:pStyle w:val="TableParagraph"/>
-              <w:spacing w:line="234" w:lineRule="exact"/>
-              <w:ind w:left="71"/>
-              <w:jc w:val="left"/>
-              <w:rPr>
-                <w:b/>
-              </w:rPr>
-            </w:pPr>
-            <w:r>
-              <w:rPr>
-                <w:b/>
-                <w:spacing w:val="-5"/>
-              </w:rPr>
-              <w:t>ID</w:t>
-            </w:r>
-          </w:p>
-        </w:tc>
-        <w:tc>
-          <w:tcPr>
-            <w:tcW w:w="2880" w:type="dxa"/>
-          </w:tcPr>
-          <w:p>
-            <w:pPr>
-              <w:pStyle w:val="TableParagraph"/>
-              <w:spacing w:line="234" w:lineRule="exact"/>
-              <w:ind w:right="1"/>
-              <w:rPr>
-                <w:b/>
-              </w:rPr>
-            </w:pPr>
-            <w:r>
-              <w:rPr>
-                <w:b/>
-                <w:spacing w:val="-2"/>
-              </w:rPr>
-              <w:t>2514359310</w:t>
-            </w:r>
-          </w:p>
-        </w:tc>
-        <w:tc>
-          <w:tcPr>
-            <w:tcW w:w="2736" w:type="dxa"/>
-          </w:tcPr>
-          <w:p>
-            <w:pPr>
-              <w:pStyle w:val="TableParagraph"/>
-              <w:spacing w:line="234" w:lineRule="exact"/>
-              <w:ind w:left="12"/>
-              <w:rPr>
-                <w:b/>
-              </w:rPr>
-            </w:pPr>
-            <w:r>
-              <w:rPr>
-                <w:b/>
-                <w:spacing w:val="-2"/>
-              </w:rPr>
-              <w:t>2501027300</w:t>
-            </w:r>
-          </w:p>
-        </w:tc>
-        <w:tc>
-          <w:tcPr>
-            <w:tcW w:w="547" w:type="dxa"/>
-            <w:vMerge/>
-            <w:tcBorders>
-              <w:top w:val="nil"/>
-            </w:tcBorders>
-            <w:shd w:val="clear" w:color="auto" w:fill="FCE9D9"/>
-            <w:textDirection w:val="tbRl"/>
-          </w:tcPr>
-          <w:p>
-            <w:pPr>
-              <w:rPr>
-                <w:sz w:val="2"/>
-                <w:szCs w:val="2"/>
-              </w:rPr>
-            </w:pPr>
-          </w:p>
-        </w:tc>
-        <w:tc>
-          <w:tcPr>
-            <w:tcW w:w="2160" w:type="dxa"/>
-          </w:tcPr>
-          <w:p>
-            <w:pPr>
-              <w:pStyle w:val="TableParagraph"/>
-              <w:spacing w:line="234" w:lineRule="exact"/>
-              <w:ind w:left="14"/>
-              <w:rPr>
-                <w:b/>
-              </w:rPr>
-            </w:pPr>
-            <w:r>
-              <w:rPr>
-                <w:b/>
-                <w:spacing w:val="-2"/>
-              </w:rPr>
-              <w:t>2571507827</w:t>
-            </w:r>
-          </w:p>
-        </w:tc>
-      </w:tr>
-      <w:tr>
-        <w:trPr>
-          <w:trHeight w:val="599"/>
-        </w:trPr>
-        <w:tc>
-          <w:tcPr>
-            <w:tcW w:w="1644" w:type="dxa"/>
-          </w:tcPr>
-          <w:p>
-            <w:pPr>
-              <w:pStyle w:val="TableParagraph"/>
-              <w:spacing w:before="172"/>
-              <w:ind w:left="71"/>
-              <w:jc w:val="left"/>
-              <w:rPr>
-                <w:b/>
-              </w:rPr>
-            </w:pPr>
-            <w:r>
-              <w:rPr>
-                <w:b/>
-                <w:spacing w:val="-2"/>
-              </w:rPr>
-              <w:t/>
-            </w:r>
-          </w:p>
-        </w:tc>
-        <w:tc>
-          <w:tcPr>
-            <w:tcW w:w="2880" w:type="dxa"/>
-          </w:tcPr>
-          <w:p>
-            <w:pPr>
-              <w:pStyle w:val="TableParagraph"/>
-              <w:ind w:left="100"/>
-              <w:jc w:val="left"/>
-              <w:rPr>
-                <w:rFonts w:ascii="Arial Narrow"/>
-                <w:sz w:val="20"/>
-              </w:rPr>
-            </w:pPr>
-            <w:r>
-              <w:rPr>
-                <w:rFonts w:ascii="Arial Narrow"/>
-                <w:noProof/>
-                <w:sz w:val="20"/>
-              </w:rPr>
-              <w:drawing>
-                <wp:inline distT="0" distB="0" distL="0" distR="0">
-                  <wp:extent cx="1514007" cy="292036"/>
-                  <wp:effectExtent l="0" t="0" r="0" b="0"/>
-                  <wp:docPr id="56" name="Image 56"/>
-                  <wp:cNvGraphicFramePr>
-                    <a:graphicFrameLocks/>
-                  </wp:cNvGraphicFramePr>
-                  <a:graphic>
-                    <a:graphicData uri="http://schemas.openxmlformats.org/drawingml/2006/picture">
-                      <ns9:pic>
-                        <ns9:nvPicPr>
-                          <ns9:cNvPr id="56" name="Image 56"/>
-                          <ns9:cNvPicPr/>
-                        </ns9:nvPicPr>
-                        <ns9:blipFill>
-                          <a:blip r:embed="rId7" cstate="print"/>
-                          <a:stretch>
-                            <a:fillRect/>
-                          </a:stretch>
-                        </ns9:blipFill>
-                        <ns9:spPr>
-                          <a:xfrm>
-                            <a:off x="0" y="0"/>
-                            <a:ext cx="1514007" cy="292036"/>
-                          </a:xfrm>
-                          <a:prstGeom prst="rect">
-                            <a:avLst/>
-                          </a:prstGeom>
-                        </ns9:spPr>
-                      </ns9:pic>
-                    </a:graphicData>
-                  </a:graphic>
-                </wp:inline>
-              </w:drawing>
-            </w:r>
-          </w:p>
-        </w:tc>
-        <w:tc>
-          <w:tcPr>
-            <w:tcW w:w="2736" w:type="dxa"/>
-          </w:tcPr>
-          <w:p>
-            <w:pPr>
-              <w:pStyle w:val="TableParagraph"/>
-              <w:ind w:left="186"/>
-              <w:jc w:val="left"/>
-              <w:rPr>
-                <w:rFonts w:ascii="Arial Narrow"/>
-                <w:sz w:val="20"/>
-              </w:rPr>
-            </w:pPr>
-            <w:r>
-              <w:rPr>
-                <w:rFonts w:ascii="Arial Narrow"/>
-                <w:noProof/>
-                <w:sz w:val="20"/>
-              </w:rPr>
-              <w:drawing>
-                <wp:inline distT="0" distB="0" distL="0" distR="0">
-                  <wp:extent cx="1510428" cy="373570"/>
-                  <wp:effectExtent l="0" t="0" r="0" b="0"/>
-                  <wp:docPr id="57" name="Image 57"/>
-                  <wp:cNvGraphicFramePr>
-                    <a:graphicFrameLocks/>
-                  </wp:cNvGraphicFramePr>
-                  <a:graphic>
-                    <a:graphicData uri="http://schemas.openxmlformats.org/drawingml/2006/picture">
-                      <ns9:pic>
-                        <ns9:nvPicPr>
-                          <ns9:cNvPr id="57" name="Image 57"/>
-                          <ns9:cNvPicPr/>
-                        </ns9:nvPicPr>
-                        <ns9:blipFill>
-                          <a:blip r:embed="rId8" cstate="print"/>
-                          <a:stretch>
-                            <a:fillRect/>
-                          </a:stretch>
-                        </ns9:blipFill>
-                        <ns9:spPr>
-                          <a:xfrm>
-                            <a:off x="0" y="0"/>
-                            <a:ext cx="1510428" cy="373570"/>
-                          </a:xfrm>
-                          <a:prstGeom prst="rect">
-                            <a:avLst/>
-                          </a:prstGeom>
-                        </ns9:spPr>
-                      </ns9:pic>
-                    </a:graphicData>
-                  </a:graphic>
-                </wp:inline>
-              </w:drawing>
-            </w:r>
-          </w:p>
-        </w:tc>
-        <w:tc>
-          <w:tcPr>
-            <w:tcW w:w="547" w:type="dxa"/>
-            <w:vMerge/>
-            <w:tcBorders>
-              <w:top w:val="nil"/>
-            </w:tcBorders>
-            <w:shd w:val="clear" w:color="auto" w:fill="FCE9D9"/>
-            <w:textDirection w:val="tbRl"/>
-          </w:tcPr>
-          <w:p>
-            <w:pPr>
-              <w:rPr>
-                <w:sz w:val="2"/>
-                <w:szCs w:val="2"/>
-              </w:rPr>
-            </w:pPr>
-          </w:p>
-        </w:tc>
-        <w:tc>
-          <w:tcPr>
-            <w:tcW w:w="2160" w:type="dxa"/>
-          </w:tcPr>
-          <w:p>
-            <w:pPr>
-              <w:pStyle w:val="TableParagraph"/>
-              <w:spacing w:before="2"/>
-              <w:ind w:left="0"/>
-              <w:jc w:val="left"/>
-              <w:rPr>
-                <w:rFonts w:ascii="Arial Narrow"/>
-                <w:b/>
-                <w:sz w:val="3"/>
-              </w:rPr>
-            </w:pPr>
-          </w:p>
-          <w:p>
-            <w:pPr>
-              <w:pStyle w:val="TableParagraph"/>
-              <w:ind w:left="70"/>
-              <w:jc w:val="left"/>
-              <w:rPr>
-                <w:rFonts w:ascii="Arial Narrow"/>
-                <w:sz w:val="20"/>
-              </w:rPr>
-            </w:pPr>
-            <w:r>
-              <w:rPr>
-                <w:rFonts w:ascii="Arial Narrow"/>
-                <w:noProof/>
-                <w:sz w:val="20"/>
-              </w:rPr>
-              <w:drawing>
-                <wp:inline distT="0" distB="0" distL="0" distR="0">
-                  <wp:extent cx="1286244" cy="322040"/>
-                  <wp:effectExtent l="0" t="0" r="0" b="0"/>
-                  <wp:docPr id="58" name="Image 58"/>
-                  <wp:cNvGraphicFramePr>
-                    <a:graphicFrameLocks/>
-                  </wp:cNvGraphicFramePr>
-                  <a:graphic>
-                    <a:graphicData uri="http://schemas.openxmlformats.org/drawingml/2006/picture">
-                      <ns9:pic>
-                        <ns9:nvPicPr>
-                          <ns9:cNvPr id="58" name="Image 58"/>
-                          <ns9:cNvPicPr/>
-                        </ns9:nvPicPr>
-                        <ns9:blipFill>
-                          <a:blip r:embed="rId9" cstate="print"/>
-                          <a:stretch>
-                            <a:fillRect/>
-                          </a:stretch>
-                        </ns9:blipFill>
-                        <ns9:spPr>
-                          <a:xfrm>
-                            <a:off x="0" y="0"/>
-                            <a:ext cx="1286244" cy="322040"/>
-                          </a:xfrm>
-                          <a:prstGeom prst="rect">
-                            <a:avLst/>
-                          </a:prstGeom>
-                        </ns9:spPr>
-                      </ns9:pic>
-                    </a:graphicData>
-                  </a:graphic>
-                </wp:inline>
-              </w:drawing>
-            </w:r>
-          </w:p>
-        </w:tc>
-      </w:tr>
-      <w:tr>
-        <w:trPr>
-          <w:trHeight w:val="254"/>
-        </w:trPr>
-        <w:tc>
-          <w:tcPr>
-            <w:tcW w:w="1644" w:type="dxa"/>
-          </w:tcPr>
-          <w:p>
-            <w:pPr>
-              <w:pStyle w:val="TableParagraph"/>
-              <w:spacing w:line="234" w:lineRule="exact"/>
-              <w:ind w:left="71"/>
-              <w:jc w:val="left"/>
-              <w:rPr>
-                <w:b/>
-              </w:rPr>
-            </w:pPr>
-            <w:r>
-              <w:rPr>
-                <w:b/>
-                <w:spacing w:val="-4"/>
-              </w:rPr>
-              <w:t>DATE</w:t>
-            </w:r>
-          </w:p>
-        </w:tc>
-        <w:tc>
-          <w:tcPr>
-            <w:tcW w:w="2880" w:type="dxa"/>
-          </w:tcPr>
-          <w:p>
-            <w:pPr>
-              <w:pStyle w:val="TableParagraph"/>
-              <w:spacing w:line="234" w:lineRule="exact"/>
-              <w:rPr>
-                <w:b/>
-              </w:rPr>
-            </w:pPr>
-            <w:r>
-              <w:rPr>
-                <w:b/>
-                <w:spacing w:val="-2"/>
-              </w:rPr>
-              <w:t>18/01/2025</w:t>
-            </w:r>
-          </w:p>
-        </w:tc>
-        <w:tc>
-          <w:tcPr>
-            <w:tcW w:w="2736" w:type="dxa"/>
-          </w:tcPr>
-          <w:p>
-            <w:pPr>
-              <w:pStyle w:val="TableParagraph"/>
-              <w:spacing w:line="234" w:lineRule="exact"/>
-              <w:ind w:left="12"/>
-              <w:rPr>
-                <w:b/>
-              </w:rPr>
-            </w:pPr>
-            <w:r>
-              <w:rPr>
-                <w:b/>
-                <w:spacing w:val="-2"/>
-              </w:rPr>
-              <w:t>18/01/2025</w:t>
-            </w:r>
-          </w:p>
-        </w:tc>
-        <w:tc>
-          <w:tcPr>
-            <w:tcW w:w="547" w:type="dxa"/>
-            <w:vMerge/>
-            <w:tcBorders>
-              <w:top w:val="nil"/>
-            </w:tcBorders>
-            <w:shd w:val="clear" w:color="auto" w:fill="FCE9D9"/>
-            <w:textDirection w:val="tbRl"/>
-          </w:tcPr>
-          <w:p>
-            <w:pPr>
-              <w:rPr>
-                <w:sz w:val="2"/>
-                <w:szCs w:val="2"/>
-              </w:rPr>
-            </w:pPr>
-          </w:p>
-        </w:tc>
-        <w:tc>
-          <w:tcPr>
-            <w:tcW w:w="2160" w:type="dxa"/>
-          </w:tcPr>
-          <w:p>
-            <w:pPr>
-              <w:pStyle w:val="TableParagraph"/>
-              <w:spacing w:line="234" w:lineRule="exact"/>
-              <w:ind w:left="14"/>
-              <w:rPr>
-                <w:b/>
-              </w:rPr>
-            </w:pPr>
-            <w:r>
-              <w:rPr>
-                <w:b/>
-                <w:spacing w:val="-2"/>
-              </w:rPr>
-              <w:t>18/01/2025</w:t>
-            </w:r>
-          </w:p>
-        </w:tc>
-      </w:tr>
-    </w:tbl>
     <w:p/>
     <w:sectPr>
       <w:headerReference w:type="default" r:id="rId21"/>
+      <w:footerReference w:type="default" r:id="rId24"/>
       <w:pgSz w:w="11910" w:h="16840"/>
-      <w:pgMar w:top="2820" w:right="425" w:bottom="280" w:left="425" w:header="811" w:footer="0" w:gutter="0"/>
+      <w:pgMar w:top="2160" w:right="720" w:bottom="1440" w:left="720" w:header="720" w:footer="720" w:gutter="0"/>
       <w:cols w:space="720"/>
     </w:sectPr>
   </w:body>
@@ -32271,6 +30387,887 @@
     </w:p>
   </w:endnote>
 </w:endnotes>
+</file>
+
+<file path=word/footer1.xml><?xml version="1.0" encoding="utf-8"?>
+<w:ftr xmlns:wpc="http://schemas.microsoft.com/office/word/2010/wordprocessingCanvas" xmlns:cx="http://schemas.microsoft.com/office/drawing/2014/chartex" xmlns:cx1="http://schemas.microsoft.com/office/drawing/2015/9/8/chartex" xmlns:cx2="http://schemas.microsoft.com/office/drawing/2015/10/21/chartex" xmlns:cx3="http://schemas.microsoft.com/office/drawing/2016/5/9/chartex" xmlns:cx4="http://schemas.microsoft.com/office/drawing/2016/5/10/chartex" xmlns:cx5="http://schemas.microsoft.com/office/drawing/2016/5/11/chartex" xmlns:cx6="http://schemas.microsoft.com/office/drawing/2016/5/12/chartex" xmlns:cx7="http://schemas.microsoft.com/office/drawing/2016/5/13/chartex" xmlns:cx8="http://schemas.microsoft.com/office/drawing/2016/5/14/chartex" xmlns:mc="http://schemas.openxmlformats.org/markup-compatibility/2006" xmlns:aink="http://schemas.microsoft.com/office/drawing/2016/ink" xmlns:am3d="http://schemas.microsoft.com/office/drawing/2017/model3d" xmlns:o="urn:schemas-microsoft-com:office:office" xmlns:r="http://schemas.openxmlformats.org/officeDocument/2006/relationships" xmlns:m="http://schemas.openxmlformats.org/officeDocument/2006/math" xmlns:v="urn:schemas-microsoft-com:vml" xmlns:wp14="http://schemas.microsoft.com/office/word/2010/wordprocessingDrawing" xmlns:wp="http://schemas.openxmlformats.org/drawingml/2006/wordprocessingDrawing" xmlns:w10="urn:schemas-microsoft-com:office:word" xmlns:w="http://schemas.openxmlformats.org/wordprocessingml/2006/main" xmlns:w14="http://schemas.microsoft.com/office/word/2010/wordml" xmlns:w15="http://schemas.microsoft.com/office/word/2012/wordml" xmlns:w16cex="http://schemas.microsoft.com/office/word/2018/wordml/cex" xmlns:w16cid="http://schemas.microsoft.com/office/word/2016/wordml/cid" xmlns:w16="http://schemas.microsoft.com/office/word/2018/wordml" xmlns:w16sdtdh="http://schemas.microsoft.com/office/word/2020/wordml/sdtdatahash" xmlns:w16se="http://schemas.microsoft.com/office/word/2015/wordml/symex" xmlns:wpg="http://schemas.microsoft.com/office/word/2010/wordprocessingGroup" xmlns:wpi="http://schemas.microsoft.com/office/word/2010/wordprocessingInk" xmlns:wne="http://schemas.microsoft.com/office/word/2006/wordml" xmlns:wps="http://schemas.microsoft.com/office/word/2010/wordprocessingShape" mc:Ignorable="w14 w15 w16se w16cid w16 w16cex w16sdtdh wp14">
+  <w:tbl>
+    <w:tblPr>
+      <w:tblW w:w="0" w:type="auto"/>
+      <w:tblInd w:w="552" w:type="dxa"/>
+      <w:tblBorders>
+        <w:top w:val="single" w:sz="4" w:space="0" w:color="000000"/>
+        <w:left w:val="single" w:sz="4" w:space="0" w:color="000000"/>
+        <w:bottom w:val="single" w:sz="4" w:space="0" w:color="000000"/>
+        <w:right w:val="single" w:sz="4" w:space="0" w:color="000000"/>
+        <w:insideH w:val="single" w:sz="4" w:space="0" w:color="000000"/>
+        <w:insideV w:val="single" w:sz="4" w:space="0" w:color="000000"/>
+      </w:tblBorders>
+      <w:tblLayout w:type="fixed"/>
+      <w:tblCellMar>
+        <w:left w:w="0" w:type="dxa"/>
+        <w:right w:w="0" w:type="dxa"/>
+      </w:tblCellMar>
+      <w:tblLook w:val="01E0" w:firstRow="1" w:lastRow="1" w:firstColumn="1" w:lastColumn="1" w:noHBand="0" w:noVBand="0"/>
+    </w:tblPr>
+    <w:tblGrid>
+      <w:gridCol w:w="1644"/>
+      <w:gridCol w:w="2880"/>
+      <w:gridCol w:w="2736"/>
+      <w:gridCol w:w="547"/>
+      <w:gridCol w:w="2160"/>
+    </w:tblGrid>
+    <w:tr>
+      <w:trPr>
+        <w:trHeight w:val="253"/>
+      </w:trPr>
+      <w:tc>
+        <w:tcPr>
+          <w:tcW w:w="1644" w:type="dxa"/>
+        </w:tcPr>
+        <w:p>
+          <w:pPr>
+            <w:pStyle w:val="TableParagraph"/>
+            <w:spacing w:line="234" w:lineRule="exact"/>
+            <w:ind w:left="71"/>
+            <w:jc w:val="left"/>
+            <w:rPr>
+              <w:b/>
+            </w:rPr>
+          </w:pPr>
+          <w:r>
+            <w:rPr>
+              <w:b/>
+              <w:spacing w:val="-2"/>
+            </w:rPr>
+            <w:t>COMPANY</w:t>
+          </w:r>
+        </w:p>
+      </w:tc>
+      <w:tc>
+        <w:tcPr>
+          <w:tcW w:w="2880" w:type="dxa"/>
+        </w:tcPr>
+        <w:p>
+          <w:pPr>
+            <w:pStyle w:val="TableParagraph"/>
+            <w:spacing w:line="234" w:lineRule="exact"/>
+            <w:ind w:right="2"/>
+            <w:rPr>
+              <w:b/>
+            </w:rPr>
+          </w:pPr>
+          <w:r>
+            <w:rPr>
+              <w:b/>
+            </w:rPr>
+            <w:t>Contractor:</w:t>
+          </w:r>
+          <w:r>
+            <w:rPr>
+              <w:b/>
+              <w:spacing w:val="-12"/>
+            </w:rPr>
+            <w:t xml:space="preserve"> </w:t>
+          </w:r>
+          <w:r>
+            <w:rPr>
+              <w:b/>
+              <w:spacing w:val="-4"/>
+            </w:rPr>
+            <w:t>HAIF</w:t>
+          </w:r>
+        </w:p>
+      </w:tc>
+      <w:tc>
+        <w:tcPr>
+          <w:tcW w:w="2736" w:type="dxa"/>
+        </w:tcPr>
+        <w:p>
+          <w:pPr>
+            <w:pStyle w:val="TableParagraph"/>
+            <w:spacing w:line="234" w:lineRule="exact"/>
+            <w:ind w:left="12"/>
+            <w:rPr>
+              <w:b/>
+            </w:rPr>
+          </w:pPr>
+          <w:r>
+            <w:rPr>
+              <w:b/>
+            </w:rPr>
+            <w:t>3</w:t>
+          </w:r>
+          <w:r>
+            <w:rPr>
+              <w:b/>
+              <w:vertAlign w:val="superscript"/>
+            </w:rPr>
+            <w:t>rd</w:t>
+          </w:r>
+          <w:r>
+            <w:rPr>
+              <w:b/>
+              <w:spacing w:val="-3"/>
+            </w:rPr>
+            <w:t xml:space="preserve"> </w:t>
+          </w:r>
+          <w:r>
+            <w:rPr>
+              <w:b/>
+            </w:rPr>
+            <w:t>:</w:t>
+          </w:r>
+          <w:r>
+            <w:rPr>
+              <w:b/>
+              <w:spacing w:val="-2"/>
+            </w:rPr>
+            <w:t xml:space="preserve"> </w:t>
+          </w:r>
+          <w:r>
+            <w:rPr>
+              <w:b/>
+            </w:rPr>
+            <w:t>ECO</w:t>
+          </w:r>
+          <w:r>
+            <w:rPr>
+              <w:b/>
+              <w:spacing w:val="-3"/>
+            </w:rPr>
+            <w:t xml:space="preserve"> </w:t>
+          </w:r>
+          <w:proofErr w:type="spellStart"/>
+          <w:r>
+            <w:rPr>
+              <w:b/>
+              <w:spacing w:val="-2"/>
+            </w:rPr>
+            <w:t>limited</w:t>
+          </w:r>
+          <w:proofErr w:type="spellEnd"/>
+        </w:p>
+      </w:tc>
+      <w:tc>
+        <w:tcPr>
+          <w:tcW w:w="2707" w:type="dxa"/>
+          <w:gridSpan w:val="2"/>
+        </w:tcPr>
+        <w:p>
+          <w:pPr>
+            <w:pStyle w:val="TableParagraph"/>
+            <w:spacing w:line="234" w:lineRule="exact"/>
+            <w:ind w:left="601"/>
+            <w:jc w:val="left"/>
+            <w:rPr>
+              <w:b/>
+            </w:rPr>
+          </w:pPr>
+          <w:r>
+            <w:rPr>
+              <w:b/>
+            </w:rPr>
+            <w:t>Witness:</w:t>
+          </w:r>
+          <w:r>
+            <w:rPr>
+              <w:b/>
+              <w:spacing w:val="-7"/>
+            </w:rPr>
+            <w:t xml:space="preserve"> </w:t>
+          </w:r>
+          <w:r>
+            <w:rPr>
+              <w:b/>
+              <w:spacing w:val="-4"/>
+            </w:rPr>
+            <w:t>SEGI</w:t>
+          </w:r>
+        </w:p>
+      </w:tc>
+    </w:tr>
+    <w:tr>
+      <w:trPr>
+        <w:trHeight w:val="251"/>
+      </w:trPr>
+      <w:tc>
+        <w:tcPr>
+          <w:tcW w:w="1644" w:type="dxa"/>
+        </w:tcPr>
+        <w:p>
+          <w:pPr>
+            <w:pStyle w:val="TableParagraph"/>
+            <w:spacing w:line="232" w:lineRule="exact"/>
+            <w:ind w:left="71"/>
+            <w:jc w:val="left"/>
+            <w:rPr>
+              <w:b/>
+            </w:rPr>
+          </w:pPr>
+          <w:r>
+            <w:rPr>
+              <w:b/>
+              <w:spacing w:val="-4"/>
+            </w:rPr>
+            <w:t>NAME</w:t>
+          </w:r>
+        </w:p>
+      </w:tc>
+      <w:tc>
+        <w:tcPr>
+          <w:tcW w:w="2880" w:type="dxa"/>
+        </w:tcPr>
+        <w:p>
+          <w:pPr>
+            <w:pStyle w:val="TableParagraph"/>
+            <w:spacing w:line="232" w:lineRule="exact"/>
+            <w:ind w:right="11"/>
+            <w:rPr>
+              <w:b/>
+            </w:rPr>
+          </w:pPr>
+          <w:r>
+            <w:rPr>
+              <w:b/>
+            </w:rPr>
+            <w:t>SHERIF</w:t>
+          </w:r>
+          <w:r>
+            <w:rPr>
+              <w:b/>
+              <w:spacing w:val="-7"/>
+            </w:rPr>
+            <w:t xml:space="preserve"> </w:t>
+          </w:r>
+          <w:r>
+            <w:rPr>
+              <w:b/>
+            </w:rPr>
+            <w:t>MOHMMED</w:t>
+          </w:r>
+          <w:r>
+            <w:rPr>
+              <w:b/>
+              <w:spacing w:val="-6"/>
+            </w:rPr>
+            <w:t xml:space="preserve"> </w:t>
+          </w:r>
+          <w:r>
+            <w:rPr>
+              <w:b/>
+              <w:spacing w:val="-4"/>
+            </w:rPr>
+            <w:t>TAHA</w:t>
+          </w:r>
+        </w:p>
+      </w:tc>
+      <w:tc>
+        <w:tcPr>
+          <w:tcW w:w="2736" w:type="dxa"/>
+        </w:tcPr>
+        <w:p>
+          <w:pPr>
+            <w:pStyle w:val="TableParagraph"/>
+            <w:spacing w:line="232" w:lineRule="exact"/>
+            <w:ind w:left="12" w:right="2"/>
+            <w:rPr>
+              <w:b/>
+            </w:rPr>
+          </w:pPr>
+          <w:r>
+            <w:rPr>
+              <w:b/>
+            </w:rPr>
+            <w:t>AMR</w:t>
+          </w:r>
+          <w:r>
+            <w:rPr>
+              <w:b/>
+              <w:spacing w:val="-1"/>
+            </w:rPr>
+            <w:t xml:space="preserve"> </w:t>
+          </w:r>
+          <w:r>
+            <w:rPr>
+              <w:b/>
+              <w:spacing w:val="-2"/>
+            </w:rPr>
+            <w:t>AHMED</w:t>
+          </w:r>
+        </w:p>
+      </w:tc>
+      <w:tc>
+        <w:tcPr>
+          <w:tcW w:w="547" w:type="dxa"/>
+          <w:vMerge w:val="restart"/>
+          <w:textDirection w:val="tbRl"/>
+        </w:tcPr>
+        <w:p>
+          <w:pPr>
+            <w:pStyle w:val="TableParagraph"/>
+            <w:spacing w:before="25" w:line="250" w:lineRule="atLeast"/>
+            <w:ind w:left="691" w:right="188" w:hanging="502"/>
+            <w:jc w:val="left"/>
+            <w:rPr>
+              <w:b/>
+            </w:rPr>
+          </w:pPr>
+          <w:r>
+            <w:rPr>
+              <w:b/>
+              <w:spacing w:val="-2"/>
+            </w:rPr>
+            <w:t xml:space="preserve">WITNESSED </w:t>
+          </w:r>
+          <w:r>
+            <w:rPr>
+              <w:b/>
+              <w:spacing w:val="-6"/>
+            </w:rPr>
+            <w:t>BY</w:t>
+          </w:r>
+        </w:p>
+      </w:tc>
+      <w:tc>
+        <w:tcPr>
+          <w:tcW w:w="2160" w:type="dxa"/>
+        </w:tcPr>
+        <w:p>
+          <w:pPr>
+            <w:pStyle w:val="TableParagraph"/>
+            <w:spacing w:line="232" w:lineRule="exact"/>
+            <w:ind w:left="14" w:right="3"/>
+            <w:rPr>
+              <w:b/>
+            </w:rPr>
+          </w:pPr>
+          <w:r>
+            <w:rPr>
+              <w:b/>
+            </w:rPr>
+            <w:t>AHMED</w:t>
+          </w:r>
+          <w:r>
+            <w:rPr>
+              <w:b/>
+              <w:spacing w:val="-8"/>
+            </w:rPr>
+            <w:t xml:space="preserve"> </w:t>
+          </w:r>
+          <w:r>
+            <w:rPr>
+              <w:b/>
+              <w:spacing w:val="-2"/>
+            </w:rPr>
+            <w:t>SORKATI</w:t>
+          </w:r>
+        </w:p>
+      </w:tc>
+    </w:tr>
+    <w:tr>
+      <w:trPr>
+        <w:trHeight w:val="290"/>
+      </w:trPr>
+      <w:tc>
+        <w:tcPr>
+          <w:tcW w:w="1644" w:type="dxa"/>
+        </w:tcPr>
+        <w:p>
+          <w:pPr>
+            <w:pStyle w:val="TableParagraph"/>
+            <w:spacing w:before="19" w:line="251" w:lineRule="exact"/>
+            <w:ind w:left="71"/>
+            <w:jc w:val="left"/>
+            <w:rPr>
+              <w:b/>
+            </w:rPr>
+          </w:pPr>
+          <w:r>
+            <w:rPr>
+              <w:b/>
+              <w:spacing w:val="-2"/>
+            </w:rPr>
+            <w:t>POSITION</w:t>
+          </w:r>
+        </w:p>
+      </w:tc>
+      <w:tc>
+        <w:tcPr>
+          <w:tcW w:w="2880" w:type="dxa"/>
+        </w:tcPr>
+        <w:p>
+          <w:pPr>
+            <w:pStyle w:val="TableParagraph"/>
+            <w:ind w:right="1"/>
+            <w:rPr>
+              <w:b/>
+            </w:rPr>
+          </w:pPr>
+          <w:r>
+            <w:rPr>
+              <w:b/>
+            </w:rPr>
+            <w:t>Electrical</w:t>
+          </w:r>
+          <w:r>
+            <w:rPr>
+              <w:b/>
+              <w:spacing w:val="-8"/>
+            </w:rPr>
+            <w:t xml:space="preserve"> </w:t>
+          </w:r>
+          <w:r>
+            <w:rPr>
+              <w:b/>
+              <w:spacing w:val="-2"/>
+            </w:rPr>
+            <w:t>Engineer</w:t>
+          </w:r>
+        </w:p>
+      </w:tc>
+      <w:tc>
+        <w:tcPr>
+          <w:tcW w:w="2736" w:type="dxa"/>
+        </w:tcPr>
+        <w:p>
+          <w:pPr>
+            <w:pStyle w:val="TableParagraph"/>
+            <w:spacing w:before="19" w:line="251" w:lineRule="exact"/>
+            <w:ind w:left="12" w:right="1"/>
+            <w:rPr>
+              <w:b/>
+            </w:rPr>
+          </w:pPr>
+          <w:r>
+            <w:rPr>
+              <w:b/>
+            </w:rPr>
+            <w:t>T&amp;C</w:t>
+          </w:r>
+          <w:r>
+            <w:rPr>
+              <w:b/>
+              <w:spacing w:val="-7"/>
+            </w:rPr>
+            <w:t xml:space="preserve"> </w:t>
+          </w:r>
+          <w:r>
+            <w:rPr>
+              <w:b/>
+              <w:spacing w:val="-2"/>
+            </w:rPr>
+            <w:t>Engineer</w:t>
+          </w:r>
+        </w:p>
+      </w:tc>
+      <w:tc>
+        <w:tcPr>
+          <w:tcW w:w="547" w:type="dxa"/>
+          <w:vMerge/>
+          <w:tcBorders>
+            <w:top w:val="nil"/>
+          </w:tcBorders>
+          <w:textDirection w:val="tbRl"/>
+        </w:tcPr>
+        <w:p>
+          <w:pPr>
+            <w:rPr>
+              <w:sz w:val="2"/>
+              <w:szCs w:val="2"/>
+            </w:rPr>
+          </w:pPr>
+        </w:p>
+      </w:tc>
+      <w:tc>
+        <w:tcPr>
+          <w:tcW w:w="2160" w:type="dxa"/>
+        </w:tcPr>
+        <w:p>
+          <w:pPr>
+            <w:pStyle w:val="TableParagraph"/>
+            <w:spacing w:before="19" w:line="251" w:lineRule="exact"/>
+            <w:ind w:left="14" w:right="1"/>
+            <w:rPr>
+              <w:b/>
+            </w:rPr>
+          </w:pPr>
+          <w:r>
+            <w:rPr>
+              <w:b/>
+            </w:rPr>
+            <w:t>T&amp;C</w:t>
+          </w:r>
+          <w:r>
+            <w:rPr>
+              <w:b/>
+              <w:spacing w:val="-7"/>
+            </w:rPr>
+            <w:t xml:space="preserve"> </w:t>
+          </w:r>
+          <w:r>
+            <w:rPr>
+              <w:b/>
+              <w:spacing w:val="-2"/>
+            </w:rPr>
+            <w:t>Engineer</w:t>
+          </w:r>
+        </w:p>
+      </w:tc>
+    </w:tr>
+    <w:tr>
+      <w:trPr>
+        <w:trHeight w:val="253"/>
+      </w:trPr>
+      <w:tc>
+        <w:tcPr>
+          <w:tcW w:w="1644" w:type="dxa"/>
+        </w:tcPr>
+        <w:p>
+          <w:pPr>
+            <w:pStyle w:val="TableParagraph"/>
+            <w:spacing w:line="234" w:lineRule="exact"/>
+            <w:ind w:left="71"/>
+            <w:jc w:val="left"/>
+            <w:rPr>
+              <w:b/>
+            </w:rPr>
+          </w:pPr>
+          <w:r>
+            <w:rPr>
+              <w:b/>
+              <w:spacing w:val="-5"/>
+            </w:rPr>
+            <w:t>ID</w:t>
+          </w:r>
+        </w:p>
+      </w:tc>
+      <w:tc>
+        <w:tcPr>
+          <w:tcW w:w="2880" w:type="dxa"/>
+        </w:tcPr>
+        <w:p>
+          <w:pPr>
+            <w:pStyle w:val="TableParagraph"/>
+            <w:spacing w:line="234" w:lineRule="exact"/>
+            <w:ind w:right="1"/>
+            <w:rPr>
+              <w:b/>
+            </w:rPr>
+          </w:pPr>
+          <w:r>
+            <w:rPr>
+              <w:b/>
+              <w:spacing w:val="-2"/>
+            </w:rPr>
+            <w:t>2514359310</w:t>
+          </w:r>
+        </w:p>
+      </w:tc>
+      <w:tc>
+        <w:tcPr>
+          <w:tcW w:w="2736" w:type="dxa"/>
+        </w:tcPr>
+        <w:p>
+          <w:pPr>
+            <w:pStyle w:val="TableParagraph"/>
+            <w:spacing w:line="234" w:lineRule="exact"/>
+            <w:ind w:left="12"/>
+            <w:rPr>
+              <w:b/>
+            </w:rPr>
+          </w:pPr>
+          <w:r>
+            <w:rPr>
+              <w:b/>
+              <w:spacing w:val="-2"/>
+            </w:rPr>
+            <w:t>2501027300</w:t>
+          </w:r>
+        </w:p>
+      </w:tc>
+      <w:tc>
+        <w:tcPr>
+          <w:tcW w:w="547" w:type="dxa"/>
+          <w:vMerge/>
+          <w:tcBorders>
+            <w:top w:val="nil"/>
+          </w:tcBorders>
+          <w:textDirection w:val="tbRl"/>
+        </w:tcPr>
+        <w:p>
+          <w:pPr>
+            <w:rPr>
+              <w:sz w:val="2"/>
+              <w:szCs w:val="2"/>
+            </w:rPr>
+          </w:pPr>
+        </w:p>
+      </w:tc>
+      <w:tc>
+        <w:tcPr>
+          <w:tcW w:w="2160" w:type="dxa"/>
+        </w:tcPr>
+        <w:p>
+          <w:pPr>
+            <w:pStyle w:val="TableParagraph"/>
+            <w:spacing w:line="234" w:lineRule="exact"/>
+            <w:ind w:left="14"/>
+            <w:rPr>
+              <w:b/>
+            </w:rPr>
+          </w:pPr>
+          <w:r>
+            <w:rPr>
+              <w:b/>
+              <w:spacing w:val="-2"/>
+            </w:rPr>
+            <w:t>2571507827</w:t>
+          </w:r>
+        </w:p>
+      </w:tc>
+    </w:tr>
+    <w:tr>
+      <w:trPr>
+        <w:trHeight w:val="599"/>
+      </w:trPr>
+      <w:tc>
+        <w:tcPr>
+          <w:tcW w:w="1644" w:type="dxa"/>
+        </w:tcPr>
+        <w:p>
+          <w:pPr>
+            <w:pStyle w:val="TableParagraph"/>
+            <w:spacing w:before="172"/>
+            <w:ind w:left="71"/>
+            <w:jc w:val="left"/>
+            <w:rPr>
+              <w:b/>
+            </w:rPr>
+          </w:pPr>
+          <w:r>
+            <w:rPr>
+              <w:b/>
+              <w:spacing w:val="-2"/>
+            </w:rPr>
+            <w:t/>
+          </w:r>
+        </w:p>
+      </w:tc>
+      <w:tc>
+        <w:tcPr>
+          <w:tcW w:w="2880" w:type="dxa"/>
+        </w:tcPr>
+        <w:p>
+          <w:pPr>
+            <w:pStyle w:val="TableParagraph"/>
+            <w:ind w:left="100"/>
+            <w:jc w:val="left"/>
+            <w:rPr>
+              <w:rFonts w:ascii="Arial Narrow"/>
+              <w:sz w:val="20"/>
+            </w:rPr>
+          </w:pPr>
+          <w:r>
+            <w:rPr>
+              <w:rFonts w:ascii="Arial Narrow"/>
+              <w:noProof/>
+              <w:sz w:val="20"/>
+            </w:rPr>
+          </w:r>
+        </w:p>
+      </w:tc>
+      <w:tc>
+        <w:tcPr>
+          <w:tcW w:w="2736" w:type="dxa"/>
+        </w:tcPr>
+        <w:p>
+          <w:pPr>
+            <w:pStyle w:val="TableParagraph"/>
+            <w:ind w:left="186"/>
+            <w:jc w:val="left"/>
+            <w:rPr>
+              <w:rFonts w:ascii="Arial Narrow"/>
+              <w:sz w:val="20"/>
+            </w:rPr>
+          </w:pPr>
+          <w:r>
+            <w:rPr>
+              <w:rFonts w:ascii="Arial Narrow"/>
+              <w:noProof/>
+              <w:sz w:val="20"/>
+            </w:rPr>
+          </w:r>
+        </w:p>
+      </w:tc>
+      <w:tc>
+        <w:tcPr>
+          <w:tcW w:w="547" w:type="dxa"/>
+          <w:vMerge/>
+          <w:tcBorders>
+            <w:top w:val="nil"/>
+          </w:tcBorders>
+          <w:textDirection w:val="tbRl"/>
+        </w:tcPr>
+        <w:p>
+          <w:pPr>
+            <w:rPr>
+              <w:sz w:val="2"/>
+              <w:szCs w:val="2"/>
+            </w:rPr>
+          </w:pPr>
+        </w:p>
+      </w:tc>
+      <w:tc>
+        <w:tcPr>
+          <w:tcW w:w="2160" w:type="dxa"/>
+        </w:tcPr>
+        <w:p>
+          <w:pPr>
+            <w:pStyle w:val="TableParagraph"/>
+            <w:spacing w:before="2"/>
+            <w:ind w:left="0"/>
+            <w:jc w:val="left"/>
+            <w:rPr>
+              <w:rFonts w:ascii="Arial Narrow"/>
+              <w:b/>
+              <w:sz w:val="3"/>
+            </w:rPr>
+          </w:pPr>
+        </w:p>
+        <w:p>
+          <w:pPr>
+            <w:pStyle w:val="TableParagraph"/>
+            <w:ind w:left="70"/>
+            <w:jc w:val="left"/>
+            <w:rPr>
+              <w:rFonts w:ascii="Arial Narrow"/>
+              <w:sz w:val="20"/>
+            </w:rPr>
+          </w:pPr>
+          <w:r>
+            <w:rPr>
+              <w:rFonts w:ascii="Arial Narrow"/>
+              <w:noProof/>
+              <w:sz w:val="20"/>
+            </w:rPr>
+          </w:r>
+        </w:p>
+      </w:tc>
+    </w:tr>
+    <w:tr>
+      <w:trPr>
+        <w:trHeight w:val="254"/>
+      </w:trPr>
+      <w:tc>
+        <w:tcPr>
+          <w:tcW w:w="1644" w:type="dxa"/>
+        </w:tcPr>
+        <w:p>
+          <w:pPr>
+            <w:pStyle w:val="TableParagraph"/>
+            <w:spacing w:line="234" w:lineRule="exact"/>
+            <w:ind w:left="71"/>
+            <w:jc w:val="left"/>
+            <w:rPr>
+              <w:b/>
+            </w:rPr>
+          </w:pPr>
+          <w:r>
+            <w:rPr>
+              <w:b/>
+              <w:spacing w:val="-4"/>
+            </w:rPr>
+            <w:t>DATE</w:t>
+          </w:r>
+        </w:p>
+      </w:tc>
+      <w:tc>
+        <w:tcPr>
+          <w:tcW w:w="2880" w:type="dxa"/>
+        </w:tcPr>
+        <w:p>
+          <w:pPr>
+            <w:pStyle w:val="TableParagraph"/>
+            <w:spacing w:line="234" w:lineRule="exact"/>
+            <w:rPr>
+              <w:b/>
+            </w:rPr>
+          </w:pPr>
+          <w:r>
+            <w:rPr>
+              <w:b/>
+              <w:spacing w:val="-2"/>
+            </w:rPr>
+            <w:t>18/01/2025</w:t>
+          </w:r>
+        </w:p>
+      </w:tc>
+      <w:tc>
+        <w:tcPr>
+          <w:tcW w:w="2736" w:type="dxa"/>
+        </w:tcPr>
+        <w:p>
+          <w:pPr>
+            <w:pStyle w:val="TableParagraph"/>
+            <w:spacing w:line="234" w:lineRule="exact"/>
+            <w:ind w:left="12"/>
+            <w:rPr>
+              <w:b/>
+            </w:rPr>
+          </w:pPr>
+          <w:r>
+            <w:rPr>
+              <w:b/>
+              <w:spacing w:val="-2"/>
+            </w:rPr>
+            <w:t>18/01/2025</w:t>
+          </w:r>
+        </w:p>
+      </w:tc>
+      <w:tc>
+        <w:tcPr>
+          <w:tcW w:w="547" w:type="dxa"/>
+          <w:vMerge/>
+          <w:tcBorders>
+            <w:top w:val="nil"/>
+          </w:tcBorders>
+          <w:textDirection w:val="tbRl"/>
+        </w:tcPr>
+        <w:p>
+          <w:pPr>
+            <w:rPr>
+              <w:sz w:val="2"/>
+              <w:szCs w:val="2"/>
+            </w:rPr>
+          </w:pPr>
+        </w:p>
+      </w:tc>
+      <w:tc>
+        <w:tcPr>
+          <w:tcW w:w="2160" w:type="dxa"/>
+        </w:tcPr>
+        <w:p>
+          <w:pPr>
+            <w:pStyle w:val="TableParagraph"/>
+            <w:spacing w:line="234" w:lineRule="exact"/>
+            <w:ind w:left="14"/>
+            <w:rPr>
+              <w:b/>
+            </w:rPr>
+          </w:pPr>
+          <w:r>
+            <w:rPr>
+              <w:b/>
+              <w:spacing w:val="-2"/>
+            </w:rPr>
+            <w:t>18/01/2025</w:t>
+          </w:r>
+        </w:p>
+      </w:tc>
+    </w:tr>
+  </w:tbl>
+</w:ftr>
 </file>
 
 <file path=word/footnotes.xml><?xml version="1.0" encoding="utf-8"?>

</xml_diff>